<commit_message>
Commit changes to the project proposal
</commit_message>
<xml_diff>
--- a/Project Proposal/Project Proposal.docx
+++ b/Project Proposal/Project Proposal.docx
@@ -14,10 +14,15 @@
     </w:p>
     <w:p>
       <w:pPr>
-        <w:spacing w:after="0" w:line="240" w:lineRule="auto"/>
-        <w:rPr>
-          <w:rFonts w:ascii="Times New Roman" w:eastAsia="Times New Roman" w:hAnsi="Times New Roman" w:cs="Times New Roman"/>
-          <w:kern w:val="0"/>
+        <w:shd w:val="clear" w:color="auto" w:fill="FFFFFF"/>
+        <w:spacing w:after="120" w:line="240" w:lineRule="auto"/>
+        <w:outlineLvl w:val="2"/>
+        <w:rPr>
+          <w:rFonts w:ascii="Georgia" w:eastAsia="Times New Roman" w:hAnsi="Georgia" w:cs="Times New Roman"/>
+          <w:color w:val="333333"/>
+          <w:kern w:val="0"/>
+          <w:sz w:val="27"/>
+          <w:szCs w:val="27"/>
           <w14:ligatures w14:val="none"/>
         </w:rPr>
       </w:pPr>
@@ -32,13 +37,888 @@
       </w:r>
       <w:r>
         <w:rPr>
+          <w:rFonts w:ascii="Georgia" w:eastAsia="Times New Roman" w:hAnsi="Georgia" w:cs="Times New Roman"/>
+          <w:color w:val="333333"/>
+          <w:kern w:val="0"/>
+          <w:sz w:val="27"/>
+          <w:szCs w:val="27"/>
+          <w14:ligatures w14:val="none"/>
+        </w:rPr>
+        <w:tab/>
+      </w:r>
+      <w:r>
+        <w:rPr>
+          <w:rFonts w:ascii="Georgia" w:eastAsia="Times New Roman" w:hAnsi="Georgia" w:cs="Times New Roman"/>
+          <w:color w:val="333333"/>
+          <w:kern w:val="0"/>
+          <w:sz w:val="27"/>
+          <w:szCs w:val="27"/>
+          <w14:ligatures w14:val="none"/>
+        </w:rPr>
+        <w:tab/>
+      </w:r>
+      <w:r>
+        <w:rPr>
+          <w:rFonts w:ascii="Georgia" w:eastAsia="Times New Roman" w:hAnsi="Georgia" w:cs="Times New Roman"/>
+          <w:color w:val="333333"/>
+          <w:kern w:val="0"/>
+          <w:sz w:val="27"/>
+          <w:szCs w:val="27"/>
+          <w14:ligatures w14:val="none"/>
+        </w:rPr>
+        <w:tab/>
+        <w:t>Cardiovascular Disease(CV</w:t>
+      </w:r>
+      <w:r>
+        <w:rPr>
+          <w:rFonts w:ascii="Georgia" w:eastAsia="Times New Roman" w:hAnsi="Georgia" w:cs="Times New Roman"/>
+          <w:color w:val="333333"/>
+          <w:kern w:val="0"/>
+          <w:sz w:val="27"/>
+          <w:szCs w:val="27"/>
+          <w14:ligatures w14:val="none"/>
+        </w:rPr>
+        <w:t>D</w:t>
+      </w:r>
+      <w:r>
+        <w:rPr>
+          <w:rFonts w:ascii="Georgia" w:eastAsia="Times New Roman" w:hAnsi="Georgia" w:cs="Times New Roman"/>
+          <w:color w:val="333333"/>
+          <w:kern w:val="0"/>
+          <w:sz w:val="27"/>
+          <w:szCs w:val="27"/>
+          <w14:ligatures w14:val="none"/>
+        </w:rPr>
+        <w:t>)</w:t>
+      </w:r>
+    </w:p>
+    <w:p>
+      <w:pPr>
+        <w:shd w:val="clear" w:color="auto" w:fill="FFFFFF"/>
+        <w:spacing w:after="120" w:line="240" w:lineRule="auto"/>
+        <w:jc w:val="center"/>
+        <w:outlineLvl w:val="2"/>
+        <w:rPr>
+          <w:rFonts w:ascii="Georgia" w:eastAsia="Times New Roman" w:hAnsi="Georgia" w:cs="Times New Roman"/>
+          <w:color w:val="333333"/>
+          <w:kern w:val="0"/>
+          <w:sz w:val="27"/>
+          <w:szCs w:val="27"/>
+          <w14:ligatures w14:val="none"/>
+        </w:rPr>
+      </w:pPr>
+      <w:r>
+        <w:rPr>
+          <w:rFonts w:ascii="Georgia" w:eastAsia="Times New Roman" w:hAnsi="Georgia" w:cs="Times New Roman"/>
+          <w:color w:val="333333"/>
+          <w:kern w:val="0"/>
+          <w:sz w:val="27"/>
+          <w:szCs w:val="27"/>
+          <w14:ligatures w14:val="none"/>
+        </w:rPr>
+        <w:t>Group members: Walgama, Meredith, Julia, Chelsea</w:t>
+      </w:r>
+    </w:p>
+    <w:p>
+      <w:pPr>
+        <w:spacing w:after="240" w:line="240" w:lineRule="auto"/>
+        <w:rPr>
+          <w:rFonts w:ascii="Times New Roman" w:eastAsia="Times New Roman" w:hAnsi="Times New Roman" w:cs="Times New Roman"/>
+          <w:kern w:val="0"/>
+          <w14:ligatures w14:val="none"/>
+        </w:rPr>
+      </w:pPr>
+    </w:p>
+    <w:p>
+      <w:pPr>
+        <w:shd w:val="clear" w:color="auto" w:fill="FFFFFF"/>
+        <w:spacing w:after="120" w:line="240" w:lineRule="auto"/>
+        <w:outlineLvl w:val="2"/>
+        <w:rPr>
+          <w:rFonts w:ascii="Georgia" w:eastAsia="Times New Roman" w:hAnsi="Georgia" w:cs="Times New Roman"/>
+          <w:color w:val="333333"/>
+          <w:kern w:val="0"/>
+          <w:sz w:val="27"/>
+          <w:szCs w:val="27"/>
+          <w14:ligatures w14:val="none"/>
+        </w:rPr>
+      </w:pPr>
+      <w:r>
+        <w:rPr>
+          <w:rFonts w:ascii="Georgia" w:eastAsia="Times New Roman" w:hAnsi="Georgia" w:cs="Times New Roman"/>
+          <w:color w:val="333333"/>
+          <w:kern w:val="0"/>
+          <w:sz w:val="27"/>
+          <w:szCs w:val="27"/>
+          <w14:ligatures w14:val="none"/>
+        </w:rPr>
+        <w:t>Background</w:t>
+      </w:r>
+    </w:p>
+    <w:p>
+      <w:pPr>
+        <w:spacing w:after="240" w:line="240" w:lineRule="auto"/>
+        <w:rPr>
+          <w:rFonts w:ascii="Georgia" w:eastAsia="Times New Roman" w:hAnsi="Georgia" w:cs="Times New Roman"/>
+          <w:color w:val="333333"/>
+          <w:kern w:val="0"/>
+          <w:sz w:val="27"/>
+          <w:szCs w:val="27"/>
+          <w14:ligatures w14:val="none"/>
+        </w:rPr>
+      </w:pPr>
+      <w:r>
+        <w:rPr>
+          <w:rFonts w:ascii="Georgia" w:eastAsia="Times New Roman" w:hAnsi="Georgia" w:cs="Times New Roman"/>
+          <w:color w:val="333333"/>
+          <w:kern w:val="0"/>
+          <w:sz w:val="27"/>
+          <w:szCs w:val="27"/>
+          <w14:ligatures w14:val="none"/>
+        </w:rPr>
+        <w:t xml:space="preserve">CVD disease </w:t>
+      </w:r>
+      <w:r>
+        <w:rPr>
+          <w:rFonts w:ascii="Georgia" w:eastAsia="Times New Roman" w:hAnsi="Georgia" w:cs="Times New Roman"/>
+          <w:color w:val="333333"/>
+          <w:kern w:val="0"/>
+          <w:sz w:val="27"/>
+          <w:szCs w:val="27"/>
+          <w14:ligatures w14:val="none"/>
+        </w:rPr>
+        <w:t xml:space="preserve">(CVD) is one of the most serious health issues and leading cause of sudden death in the worldwide. It is a common issue in both developed countries and developing countries. </w:t>
+      </w:r>
+      <w:r>
+        <w:rPr>
+          <w:rFonts w:ascii="Georgia" w:eastAsia="Times New Roman" w:hAnsi="Georgia" w:cs="Times New Roman"/>
+          <w:color w:val="333333"/>
+          <w:kern w:val="0"/>
+          <w:sz w:val="27"/>
+          <w:szCs w:val="27"/>
+          <w14:ligatures w14:val="none"/>
+        </w:rPr>
+        <w:t xml:space="preserve">Risk factors for the CVD basically categorize </w:t>
+      </w:r>
+      <w:r>
+        <w:rPr>
+          <w:rFonts w:ascii="Georgia" w:eastAsia="Times New Roman" w:hAnsi="Georgia" w:cs="Times New Roman"/>
+          <w:color w:val="333333"/>
+          <w:kern w:val="0"/>
+          <w:sz w:val="27"/>
+          <w:szCs w:val="27"/>
+          <w14:ligatures w14:val="none"/>
+        </w:rPr>
+        <w:t>demographic, socioeconomic, behavioral, environmental, and physiological factors</w:t>
+      </w:r>
+      <w:r>
+        <w:rPr>
+          <w:rFonts w:ascii="Georgia" w:eastAsia="Times New Roman" w:hAnsi="Georgia" w:cs="Times New Roman"/>
+          <w:color w:val="333333"/>
+          <w:kern w:val="0"/>
+          <w:sz w:val="27"/>
+          <w:szCs w:val="27"/>
+          <w14:ligatures w14:val="none"/>
+        </w:rPr>
+        <w:t xml:space="preserve">. But there may be some other factors that </w:t>
+      </w:r>
+      <w:r>
+        <w:rPr>
+          <w:rFonts w:ascii="Georgia" w:eastAsia="Times New Roman" w:hAnsi="Georgia" w:cs="Times New Roman"/>
+          <w:color w:val="333333"/>
+          <w:kern w:val="0"/>
+          <w:sz w:val="27"/>
+          <w:szCs w:val="27"/>
+          <w14:ligatures w14:val="none"/>
+        </w:rPr>
+        <w:t>matter</w:t>
+      </w:r>
+      <w:r>
+        <w:rPr>
+          <w:rFonts w:ascii="Georgia" w:eastAsia="Times New Roman" w:hAnsi="Georgia" w:cs="Times New Roman"/>
+          <w:color w:val="333333"/>
+          <w:kern w:val="0"/>
+          <w:sz w:val="27"/>
+          <w:szCs w:val="27"/>
+          <w14:ligatures w14:val="none"/>
+        </w:rPr>
+        <w:t>.</w:t>
+      </w:r>
+    </w:p>
+    <w:p>
+      <w:pPr>
+        <w:spacing w:after="240" w:line="240" w:lineRule="auto"/>
+        <w:rPr>
+          <w:rFonts w:ascii="Georgia" w:eastAsia="Times New Roman" w:hAnsi="Georgia" w:cs="Times New Roman"/>
+          <w:color w:val="333333"/>
+          <w:kern w:val="0"/>
+          <w:sz w:val="27"/>
+          <w:szCs w:val="27"/>
+          <w14:ligatures w14:val="none"/>
+        </w:rPr>
+      </w:pPr>
+      <w:r>
+        <w:rPr>
+          <w:rFonts w:ascii="Georgia" w:eastAsia="Times New Roman" w:hAnsi="Georgia" w:cs="Times New Roman"/>
+          <w:color w:val="333333"/>
+          <w:kern w:val="0"/>
+          <w:sz w:val="27"/>
+          <w:szCs w:val="27"/>
+          <w14:ligatures w14:val="none"/>
+        </w:rPr>
+        <w:t xml:space="preserve">There for it is very important to gather and analyze CVD death information  to make any decision on minimizing CVD death rates.   </w:t>
+      </w:r>
+    </w:p>
+    <w:p>
+      <w:pPr>
+        <w:spacing w:after="240" w:line="240" w:lineRule="auto"/>
+        <w:rPr>
+          <w:rFonts w:ascii="Georgia" w:eastAsia="Times New Roman" w:hAnsi="Georgia" w:cs="Times New Roman"/>
+          <w:color w:val="333333"/>
+          <w:kern w:val="0"/>
+          <w:sz w:val="27"/>
+          <w:szCs w:val="27"/>
+          <w14:ligatures w14:val="none"/>
+        </w:rPr>
+      </w:pPr>
+      <w:r>
+        <w:rPr>
+          <w:rFonts w:ascii="Georgia" w:eastAsia="Times New Roman" w:hAnsi="Georgia" w:cs="Times New Roman"/>
+          <w:color w:val="333333"/>
+          <w:kern w:val="0"/>
+          <w:sz w:val="27"/>
+          <w:szCs w:val="27"/>
+          <w14:ligatures w14:val="none"/>
+        </w:rPr>
+        <w:t>Scope of the project</w:t>
+      </w:r>
+    </w:p>
+    <w:p>
+      <w:pPr>
+        <w:shd w:val="clear" w:color="auto" w:fill="FFFFFF"/>
+        <w:spacing w:after="120" w:line="240" w:lineRule="auto"/>
+        <w:outlineLvl w:val="2"/>
+        <w:rPr>
+          <w:rFonts w:ascii="Georgia" w:eastAsia="Times New Roman" w:hAnsi="Georgia" w:cs="Times New Roman"/>
+          <w:color w:val="333333"/>
+          <w:kern w:val="0"/>
+          <w:sz w:val="27"/>
+          <w:szCs w:val="27"/>
+          <w14:ligatures w14:val="none"/>
+        </w:rPr>
+      </w:pPr>
+      <w:r>
+        <w:rPr>
+          <w:rFonts w:ascii="Georgia" w:eastAsia="Times New Roman" w:hAnsi="Georgia" w:cs="Times New Roman"/>
+          <w:color w:val="333333"/>
+          <w:kern w:val="0"/>
+          <w:sz w:val="27"/>
+          <w:szCs w:val="27"/>
+          <w14:ligatures w14:val="none"/>
+        </w:rPr>
+        <w:t xml:space="preserve">In this </w:t>
+      </w:r>
+      <w:r>
+        <w:rPr>
+          <w:rFonts w:ascii="Georgia" w:eastAsia="Times New Roman" w:hAnsi="Georgia" w:cs="Times New Roman"/>
+          <w:color w:val="333333"/>
+          <w:kern w:val="0"/>
+          <w:sz w:val="27"/>
+          <w:szCs w:val="27"/>
+          <w14:ligatures w14:val="none"/>
+        </w:rPr>
+        <w:t>project analysis is limited to the counties only in Unites Sates of America (USA)</w:t>
+      </w:r>
+      <w:r>
+        <w:rPr>
+          <w:rFonts w:ascii="Georgia" w:eastAsia="Times New Roman" w:hAnsi="Georgia" w:cs="Times New Roman"/>
+          <w:color w:val="333333"/>
+          <w:kern w:val="0"/>
+          <w:sz w:val="27"/>
+          <w:szCs w:val="27"/>
+          <w14:ligatures w14:val="none"/>
+        </w:rPr>
+        <w:t xml:space="preserve">. Further analysis is limited to the </w:t>
+      </w:r>
+      <w:r>
+        <w:rPr>
+          <w:rFonts w:ascii="Georgia" w:eastAsia="Times New Roman" w:hAnsi="Georgia" w:cs="Times New Roman"/>
+          <w:color w:val="333333"/>
+          <w:kern w:val="0"/>
+          <w:sz w:val="27"/>
+          <w:szCs w:val="27"/>
+          <w14:ligatures w14:val="none"/>
+        </w:rPr>
+        <w:t>demographic</w:t>
+      </w:r>
+      <w:r>
+        <w:rPr>
+          <w:rFonts w:ascii="Georgia" w:eastAsia="Times New Roman" w:hAnsi="Georgia" w:cs="Times New Roman"/>
+          <w:color w:val="333333"/>
+          <w:kern w:val="0"/>
+          <w:sz w:val="27"/>
+          <w:szCs w:val="27"/>
+          <w14:ligatures w14:val="none"/>
+        </w:rPr>
+        <w:t xml:space="preserve"> risk factor among various risk factors associated with the CVD death rate. </w:t>
+      </w:r>
+    </w:p>
+    <w:p>
+      <w:pPr>
+        <w:spacing w:after="240" w:line="240" w:lineRule="auto"/>
+        <w:rPr>
+          <w:rFonts w:ascii="Georgia" w:eastAsia="Times New Roman" w:hAnsi="Georgia" w:cs="Times New Roman"/>
+          <w:color w:val="333333"/>
+          <w:kern w:val="0"/>
+          <w:sz w:val="27"/>
+          <w:szCs w:val="27"/>
+          <w14:ligatures w14:val="none"/>
+        </w:rPr>
+      </w:pPr>
+    </w:p>
+    <w:p>
+      <w:pPr>
+        <w:spacing w:after="240" w:line="240" w:lineRule="auto"/>
+        <w:rPr>
+          <w:rFonts w:ascii="Georgia" w:eastAsia="Times New Roman" w:hAnsi="Georgia" w:cs="Times New Roman"/>
+          <w:color w:val="333333"/>
+          <w:kern w:val="0"/>
+          <w:sz w:val="27"/>
+          <w:szCs w:val="27"/>
+          <w14:ligatures w14:val="none"/>
+        </w:rPr>
+      </w:pPr>
+      <w:r>
+        <w:rPr>
+          <w:rFonts w:ascii="Georgia" w:eastAsia="Times New Roman" w:hAnsi="Georgia" w:cs="Times New Roman"/>
+          <w:color w:val="333333"/>
+          <w:kern w:val="0"/>
+          <w:sz w:val="27"/>
+          <w:szCs w:val="27"/>
+          <w14:ligatures w14:val="none"/>
+        </w:rPr>
+        <w:t>Question are going to be answered</w:t>
+      </w:r>
+    </w:p>
+    <w:p>
+      <w:pPr>
+        <w:pStyle w:val="ListParagraph"/>
+        <w:numPr>
+          <w:ilvl w:val="0"/>
+          <w:numId w:val="6"/>
+        </w:numPr>
+        <w:shd w:val="clear" w:color="auto" w:fill="FFFFFF"/>
+        <w:spacing w:after="120" w:line="240" w:lineRule="auto"/>
+        <w:outlineLvl w:val="2"/>
+        <w:rPr>
+          <w:rFonts w:ascii="Georgia" w:eastAsia="Times New Roman" w:hAnsi="Georgia" w:cs="Times New Roman"/>
+          <w:color w:val="333333"/>
+          <w:kern w:val="0"/>
+          <w:sz w:val="27"/>
+          <w:szCs w:val="27"/>
+          <w14:ligatures w14:val="none"/>
+        </w:rPr>
+      </w:pPr>
+      <w:r>
+        <w:rPr>
+          <w:rFonts w:ascii="Georgia" w:eastAsia="Times New Roman" w:hAnsi="Georgia" w:cs="Times New Roman"/>
+          <w:color w:val="333333"/>
+          <w:kern w:val="0"/>
+          <w:sz w:val="27"/>
+          <w:szCs w:val="27"/>
+          <w14:ligatures w14:val="none"/>
+        </w:rPr>
+        <w:t>Geographic distribution of the CVD death rate.</w:t>
+      </w:r>
+    </w:p>
+    <w:p>
+      <w:pPr>
+        <w:pStyle w:val="ListParagraph"/>
+        <w:numPr>
+          <w:ilvl w:val="0"/>
+          <w:numId w:val="6"/>
+        </w:numPr>
+        <w:shd w:val="clear" w:color="auto" w:fill="FFFFFF"/>
+        <w:spacing w:after="120" w:line="240" w:lineRule="auto"/>
+        <w:outlineLvl w:val="2"/>
+        <w:rPr>
+          <w:rFonts w:ascii="Georgia" w:eastAsia="Times New Roman" w:hAnsi="Georgia" w:cs="Times New Roman"/>
+          <w:color w:val="333333"/>
+          <w:kern w:val="0"/>
+          <w:sz w:val="27"/>
+          <w:szCs w:val="27"/>
+          <w14:ligatures w14:val="none"/>
+        </w:rPr>
+      </w:pPr>
+      <w:r>
+        <w:rPr>
+          <w:rFonts w:ascii="Georgia" w:eastAsia="Times New Roman" w:hAnsi="Georgia" w:cs="Times New Roman"/>
+          <w:color w:val="333333"/>
+          <w:kern w:val="0"/>
+          <w:sz w:val="27"/>
+          <w:szCs w:val="27"/>
+          <w14:ligatures w14:val="none"/>
+        </w:rPr>
+        <w:t>Effect</w:t>
+      </w:r>
+      <w:r>
+        <w:rPr>
+          <w:rFonts w:ascii="Georgia" w:eastAsia="Times New Roman" w:hAnsi="Georgia" w:cs="Times New Roman"/>
+          <w:color w:val="333333"/>
+          <w:kern w:val="0"/>
+          <w:sz w:val="27"/>
+          <w:szCs w:val="27"/>
+          <w14:ligatures w14:val="none"/>
+        </w:rPr>
+        <w:t xml:space="preserve"> of the smoking behavior to the CVD death rate  </w:t>
+      </w:r>
+    </w:p>
+    <w:p>
+      <w:pPr>
+        <w:pStyle w:val="ListParagraph"/>
+        <w:numPr>
+          <w:ilvl w:val="0"/>
+          <w:numId w:val="6"/>
+        </w:numPr>
+        <w:shd w:val="clear" w:color="auto" w:fill="FFFFFF"/>
+        <w:spacing w:after="120" w:line="240" w:lineRule="auto"/>
+        <w:outlineLvl w:val="2"/>
+        <w:rPr>
+          <w:rFonts w:ascii="Georgia" w:eastAsia="Times New Roman" w:hAnsi="Georgia" w:cs="Times New Roman"/>
+          <w:color w:val="333333"/>
+          <w:kern w:val="0"/>
+          <w:sz w:val="27"/>
+          <w:szCs w:val="27"/>
+          <w14:ligatures w14:val="none"/>
+        </w:rPr>
+      </w:pPr>
+      <w:r>
+        <w:rPr>
+          <w:rFonts w:ascii="Georgia" w:eastAsia="Times New Roman" w:hAnsi="Georgia" w:cs="Times New Roman"/>
+          <w:color w:val="333333"/>
+          <w:kern w:val="0"/>
+          <w:sz w:val="27"/>
+          <w:szCs w:val="27"/>
+          <w14:ligatures w14:val="none"/>
+        </w:rPr>
+        <w:t>Xxxxxxxx</w:t>
+      </w:r>
+    </w:p>
+    <w:p>
+      <w:pPr>
+        <w:pStyle w:val="ListParagraph"/>
+        <w:numPr>
+          <w:ilvl w:val="0"/>
+          <w:numId w:val="6"/>
+        </w:numPr>
+        <w:shd w:val="clear" w:color="auto" w:fill="FFFFFF"/>
+        <w:spacing w:after="120" w:line="240" w:lineRule="auto"/>
+        <w:outlineLvl w:val="2"/>
+        <w:rPr>
+          <w:rFonts w:ascii="Georgia" w:eastAsia="Times New Roman" w:hAnsi="Georgia" w:cs="Times New Roman"/>
+          <w:color w:val="333333"/>
+          <w:kern w:val="0"/>
+          <w:sz w:val="27"/>
+          <w:szCs w:val="27"/>
+          <w14:ligatures w14:val="none"/>
+        </w:rPr>
+      </w:pPr>
+      <w:r>
+        <w:rPr>
+          <w:rFonts w:ascii="Georgia" w:eastAsia="Times New Roman" w:hAnsi="Georgia" w:cs="Times New Roman"/>
+          <w:color w:val="333333"/>
+          <w:kern w:val="0"/>
+          <w:sz w:val="27"/>
+          <w:szCs w:val="27"/>
+          <w14:ligatures w14:val="none"/>
+        </w:rPr>
+        <w:t>Xxxxxxxxx</w:t>
+      </w:r>
+    </w:p>
+    <w:p>
+      <w:pPr>
+        <w:pStyle w:val="ListParagraph"/>
+        <w:numPr>
+          <w:ilvl w:val="0"/>
+          <w:numId w:val="6"/>
+        </w:numPr>
+        <w:shd w:val="clear" w:color="auto" w:fill="FFFFFF"/>
+        <w:spacing w:after="120" w:line="240" w:lineRule="auto"/>
+        <w:outlineLvl w:val="2"/>
+        <w:rPr>
+          <w:rFonts w:ascii="Georgia" w:eastAsia="Times New Roman" w:hAnsi="Georgia" w:cs="Times New Roman"/>
+          <w:color w:val="333333"/>
+          <w:kern w:val="0"/>
+          <w:sz w:val="27"/>
+          <w:szCs w:val="27"/>
+          <w14:ligatures w14:val="none"/>
+        </w:rPr>
+      </w:pPr>
+      <w:r>
+        <w:rPr>
+          <w:rFonts w:ascii="Georgia" w:eastAsia="Times New Roman" w:hAnsi="Georgia" w:cs="Times New Roman"/>
+          <w:color w:val="333333"/>
+          <w:kern w:val="0"/>
+          <w:sz w:val="27"/>
+          <w:szCs w:val="27"/>
+          <w14:ligatures w14:val="none"/>
+        </w:rPr>
+        <w:t>Xxxxxxxxxx</w:t>
+      </w:r>
+    </w:p>
+    <w:p>
+      <w:pPr>
+        <w:pStyle w:val="ListParagraph"/>
+        <w:numPr>
+          <w:ilvl w:val="0"/>
+          <w:numId w:val="6"/>
+        </w:numPr>
+        <w:shd w:val="clear" w:color="auto" w:fill="FFFFFF"/>
+        <w:spacing w:after="120" w:line="240" w:lineRule="auto"/>
+        <w:outlineLvl w:val="2"/>
+        <w:rPr>
+          <w:rFonts w:ascii="Georgia" w:eastAsia="Times New Roman" w:hAnsi="Georgia" w:cs="Times New Roman"/>
+          <w:color w:val="333333"/>
+          <w:kern w:val="0"/>
+          <w:sz w:val="27"/>
+          <w:szCs w:val="27"/>
+          <w14:ligatures w14:val="none"/>
+        </w:rPr>
+      </w:pPr>
+      <w:r>
+        <w:rPr>
+          <w:rFonts w:ascii="Georgia" w:eastAsia="Times New Roman" w:hAnsi="Georgia" w:cs="Times New Roman"/>
+          <w:color w:val="333333"/>
+          <w:kern w:val="0"/>
+          <w:sz w:val="27"/>
+          <w:szCs w:val="27"/>
+          <w14:ligatures w14:val="none"/>
+        </w:rPr>
+        <w:t>xxxxxxxxx</w:t>
+      </w:r>
+    </w:p>
+    <w:p>
+      <w:pPr>
+        <w:spacing w:after="240" w:line="240" w:lineRule="auto"/>
+        <w:rPr>
+          <w:rFonts w:ascii="Georgia" w:eastAsia="Times New Roman" w:hAnsi="Georgia" w:cs="Times New Roman"/>
+          <w:color w:val="333333"/>
+          <w:kern w:val="0"/>
+          <w:sz w:val="27"/>
+          <w:szCs w:val="27"/>
+          <w14:ligatures w14:val="none"/>
+        </w:rPr>
+      </w:pPr>
+    </w:p>
+    <w:p>
+      <w:pPr>
+        <w:spacing w:after="240" w:line="240" w:lineRule="auto"/>
+        <w:rPr>
+          <w:rFonts w:ascii="Georgia" w:eastAsia="Times New Roman" w:hAnsi="Georgia" w:cs="Times New Roman"/>
+          <w:color w:val="333333"/>
+          <w:kern w:val="0"/>
+          <w:sz w:val="27"/>
+          <w:szCs w:val="27"/>
+          <w14:ligatures w14:val="none"/>
+        </w:rPr>
+      </w:pPr>
+      <w:r>
+        <w:rPr>
+          <w:rFonts w:ascii="Georgia" w:eastAsia="Times New Roman" w:hAnsi="Georgia" w:cs="Times New Roman"/>
+          <w:color w:val="333333"/>
+          <w:kern w:val="0"/>
+          <w:sz w:val="27"/>
+          <w:szCs w:val="27"/>
+          <w14:ligatures w14:val="none"/>
+        </w:rPr>
+        <w:t>Data sou</w:t>
+      </w:r>
+      <w:r>
+        <w:rPr>
+          <w:rFonts w:ascii="Georgia" w:eastAsia="Times New Roman" w:hAnsi="Georgia" w:cs="Times New Roman"/>
+          <w:color w:val="333333"/>
+          <w:kern w:val="0"/>
+          <w:sz w:val="27"/>
+          <w:szCs w:val="27"/>
+          <w14:ligatures w14:val="none"/>
+        </w:rPr>
+        <w:t xml:space="preserve">rce </w:t>
+      </w:r>
+    </w:p>
+    <w:p>
+      <w:pPr>
+        <w:spacing w:after="0" w:line="240" w:lineRule="auto"/>
+        <w:rPr>
+          <w:rFonts w:ascii="Times New Roman" w:eastAsia="Times New Roman" w:hAnsi="Times New Roman" w:cs="Times New Roman"/>
+          <w:kern w:val="0"/>
+          <w14:ligatures w14:val="none"/>
+        </w:rPr>
+      </w:pPr>
+      <w:r>
+        <w:rPr>
+          <w:rFonts w:ascii="Georgia" w:eastAsia="Times New Roman" w:hAnsi="Georgia" w:cs="Times New Roman"/>
+          <w:color w:val="333333"/>
+          <w:kern w:val="0"/>
+          <w:sz w:val="27"/>
+          <w:szCs w:val="27"/>
+          <w14:ligatures w14:val="none"/>
+        </w:rPr>
+        <w:t xml:space="preserve">For this analysis , the data source will be </w:t>
+      </w:r>
+      <w:r>
+        <w:rPr>
           <w:rFonts w:ascii="Roboto" w:eastAsia="Times New Roman" w:hAnsi="Roboto" w:cs="Times New Roman"/>
           <w:color w:val="2B2B2B"/>
           <w:kern w:val="0"/>
           <w14:ligatures w14:val="none"/>
         </w:rPr>
-        <w:tab/>
-      </w:r>
+        <w:t>Health and Human Services Found on catalog.data.gov</w:t>
+      </w:r>
+    </w:p>
+    <w:p>
+      <w:pPr>
+        <w:spacing w:after="240" w:line="240" w:lineRule="auto"/>
+        <w:rPr>
+          <w:rFonts w:ascii="Georgia" w:eastAsia="Times New Roman" w:hAnsi="Georgia" w:cs="Times New Roman"/>
+          <w:color w:val="333333"/>
+          <w:kern w:val="0"/>
+          <w:sz w:val="27"/>
+          <w:szCs w:val="27"/>
+          <w14:ligatures w14:val="none"/>
+        </w:rPr>
+      </w:pPr>
+    </w:p>
+    <w:p>
+      <w:pPr>
+        <w:spacing w:after="240" w:line="240" w:lineRule="auto"/>
+        <w:rPr>
+          <w:rFonts w:ascii="Georgia" w:eastAsia="Times New Roman" w:hAnsi="Georgia" w:cs="Times New Roman"/>
+          <w:color w:val="333333"/>
+          <w:kern w:val="0"/>
+          <w:sz w:val="27"/>
+          <w:szCs w:val="27"/>
+          <w14:ligatures w14:val="none"/>
+        </w:rPr>
+      </w:pPr>
+      <w:r>
+        <w:rPr>
+          <w:rFonts w:ascii="Georgia" w:eastAsia="Times New Roman" w:hAnsi="Georgia" w:cs="Times New Roman"/>
+          <w:color w:val="333333"/>
+          <w:kern w:val="0"/>
+          <w:sz w:val="27"/>
+          <w:szCs w:val="27"/>
+          <w14:ligatures w14:val="none"/>
+        </w:rPr>
+        <w:t>Output the project</w:t>
+      </w:r>
+    </w:p>
+    <w:p>
+      <w:pPr>
+        <w:pStyle w:val="ListParagraph"/>
+        <w:numPr>
+          <w:ilvl w:val="0"/>
+          <w:numId w:val="7"/>
+        </w:numPr>
+        <w:spacing w:after="240" w:line="240" w:lineRule="auto"/>
+        <w:rPr>
+          <w:rFonts w:ascii="Georgia" w:eastAsia="Times New Roman" w:hAnsi="Georgia" w:cs="Times New Roman"/>
+          <w:color w:val="333333"/>
+          <w:kern w:val="0"/>
+          <w:sz w:val="27"/>
+          <w:szCs w:val="27"/>
+          <w14:ligatures w14:val="none"/>
+        </w:rPr>
+      </w:pPr>
+      <w:r>
+        <w:rPr>
+          <w:rFonts w:ascii="Georgia" w:eastAsia="Times New Roman" w:hAnsi="Georgia" w:cs="Times New Roman"/>
+          <w:color w:val="333333"/>
+          <w:kern w:val="0"/>
+          <w:sz w:val="27"/>
+          <w:szCs w:val="27"/>
+          <w14:ligatures w14:val="none"/>
+        </w:rPr>
+        <w:t xml:space="preserve">Visual </w:t>
+      </w:r>
+      <w:r>
+        <w:rPr>
+          <w:rFonts w:ascii="Georgia" w:eastAsia="Times New Roman" w:hAnsi="Georgia" w:cs="Times New Roman"/>
+          <w:color w:val="333333"/>
+          <w:kern w:val="0"/>
+          <w:sz w:val="27"/>
+          <w:szCs w:val="27"/>
+          <w14:ligatures w14:val="none"/>
+        </w:rPr>
+        <w:t>outputs (</w:t>
+      </w:r>
+      <w:r>
+        <w:rPr>
+          <w:rFonts w:ascii="Georgia" w:eastAsia="Times New Roman" w:hAnsi="Georgia" w:cs="Times New Roman"/>
+          <w:color w:val="333333"/>
+          <w:kern w:val="0"/>
+          <w:sz w:val="27"/>
+          <w:szCs w:val="27"/>
+          <w14:ligatures w14:val="none"/>
+        </w:rPr>
+        <w:t>graphs, map</w:t>
+      </w:r>
+      <w:r>
+        <w:rPr>
+          <w:rFonts w:ascii="Georgia" w:eastAsia="Times New Roman" w:hAnsi="Georgia" w:cs="Times New Roman"/>
+          <w:color w:val="333333"/>
+          <w:kern w:val="0"/>
+          <w:sz w:val="27"/>
+          <w:szCs w:val="27"/>
+          <w14:ligatures w14:val="none"/>
+        </w:rPr>
+        <w:t>s)</w:t>
+      </w:r>
+    </w:p>
+    <w:p>
+      <w:pPr>
+        <w:pStyle w:val="ListParagraph"/>
+        <w:numPr>
+          <w:ilvl w:val="0"/>
+          <w:numId w:val="7"/>
+        </w:numPr>
+        <w:spacing w:after="240" w:line="240" w:lineRule="auto"/>
+        <w:rPr>
+          <w:rFonts w:ascii="Georgia" w:eastAsia="Times New Roman" w:hAnsi="Georgia" w:cs="Times New Roman"/>
+          <w:color w:val="333333"/>
+          <w:kern w:val="0"/>
+          <w:sz w:val="27"/>
+          <w:szCs w:val="27"/>
+          <w14:ligatures w14:val="none"/>
+        </w:rPr>
+      </w:pPr>
+      <w:r>
+        <w:rPr>
+          <w:rFonts w:ascii="Georgia" w:eastAsia="Times New Roman" w:hAnsi="Georgia" w:cs="Times New Roman"/>
+          <w:color w:val="333333"/>
+          <w:kern w:val="0"/>
+          <w:sz w:val="27"/>
+          <w:szCs w:val="27"/>
+          <w14:ligatures w14:val="none"/>
+        </w:rPr>
+        <w:lastRenderedPageBreak/>
+        <w:t>Statistical reports (correlations, statistical testing data)</w:t>
+      </w:r>
+    </w:p>
+    <w:p>
+      <w:pPr>
+        <w:pStyle w:val="ListParagraph"/>
+        <w:numPr>
+          <w:ilvl w:val="0"/>
+          <w:numId w:val="7"/>
+        </w:numPr>
+        <w:spacing w:after="240" w:line="240" w:lineRule="auto"/>
+        <w:rPr>
+          <w:rFonts w:ascii="Georgia" w:eastAsia="Times New Roman" w:hAnsi="Georgia" w:cs="Times New Roman"/>
+          <w:color w:val="333333"/>
+          <w:kern w:val="0"/>
+          <w:sz w:val="27"/>
+          <w:szCs w:val="27"/>
+          <w14:ligatures w14:val="none"/>
+        </w:rPr>
+      </w:pPr>
+      <w:r>
+        <w:rPr>
+          <w:rFonts w:ascii="Georgia" w:eastAsia="Times New Roman" w:hAnsi="Georgia" w:cs="Times New Roman"/>
+          <w:color w:val="333333"/>
+          <w:kern w:val="0"/>
+          <w:sz w:val="27"/>
+          <w:szCs w:val="27"/>
+          <w14:ligatures w14:val="none"/>
+        </w:rPr>
+        <w:t>Summary repot</w:t>
+      </w:r>
+    </w:p>
+    <w:p>
+      <w:pPr>
+        <w:pStyle w:val="ListParagraph"/>
+        <w:numPr>
+          <w:ilvl w:val="0"/>
+          <w:numId w:val="7"/>
+        </w:numPr>
+        <w:spacing w:after="240" w:line="240" w:lineRule="auto"/>
+        <w:rPr>
+          <w:rFonts w:ascii="Georgia" w:eastAsia="Times New Roman" w:hAnsi="Georgia" w:cs="Times New Roman"/>
+          <w:color w:val="333333"/>
+          <w:kern w:val="0"/>
+          <w:sz w:val="27"/>
+          <w:szCs w:val="27"/>
+          <w14:ligatures w14:val="none"/>
+        </w:rPr>
+      </w:pPr>
+      <w:r>
+        <w:rPr>
+          <w:rFonts w:ascii="Georgia" w:eastAsia="Times New Roman" w:hAnsi="Georgia" w:cs="Times New Roman"/>
+          <w:color w:val="333333"/>
+          <w:kern w:val="0"/>
+          <w:sz w:val="27"/>
+          <w:szCs w:val="27"/>
+          <w14:ligatures w14:val="none"/>
+        </w:rPr>
+        <w:t xml:space="preserve">Presentation </w:t>
+      </w:r>
+      <w:r>
+        <w:rPr>
+          <w:rFonts w:ascii="Georgia" w:eastAsia="Times New Roman" w:hAnsi="Georgia" w:cs="Times New Roman"/>
+          <w:color w:val="333333"/>
+          <w:kern w:val="0"/>
+          <w:sz w:val="27"/>
+          <w:szCs w:val="27"/>
+          <w14:ligatures w14:val="none"/>
+        </w:rPr>
+        <w:t>of the analysis</w:t>
+      </w:r>
+    </w:p>
+    <w:p>
+      <w:pPr>
+        <w:spacing w:after="240" w:line="240" w:lineRule="auto"/>
+        <w:rPr>
+          <w:rFonts w:ascii="Georgia" w:eastAsia="Times New Roman" w:hAnsi="Georgia" w:cs="Times New Roman"/>
+          <w:color w:val="333333"/>
+          <w:kern w:val="0"/>
+          <w:sz w:val="27"/>
+          <w:szCs w:val="27"/>
+          <w14:ligatures w14:val="none"/>
+        </w:rPr>
+      </w:pPr>
+    </w:p>
+    <w:p>
+      <w:pPr>
+        <w:spacing w:after="240" w:line="240" w:lineRule="auto"/>
+        <w:rPr>
+          <w:rFonts w:ascii="Georgia" w:eastAsia="Times New Roman" w:hAnsi="Georgia" w:cs="Times New Roman"/>
+          <w:color w:val="333333"/>
+          <w:kern w:val="0"/>
+          <w:sz w:val="27"/>
+          <w:szCs w:val="27"/>
+          <w14:ligatures w14:val="none"/>
+        </w:rPr>
+      </w:pPr>
+      <w:r>
+        <w:rPr>
+          <w:rFonts w:ascii="Georgia" w:eastAsia="Times New Roman" w:hAnsi="Georgia" w:cs="Times New Roman"/>
+          <w:color w:val="333333"/>
+          <w:kern w:val="0"/>
+          <w:sz w:val="27"/>
+          <w:szCs w:val="27"/>
+          <w14:ligatures w14:val="none"/>
+        </w:rPr>
+        <w:t>-----------------------------------------------------------------------------------</w:t>
+      </w:r>
+    </w:p>
+    <w:p>
+      <w:pPr>
+        <w:spacing w:after="0" w:line="240" w:lineRule="auto"/>
+        <w:rPr>
+          <w:rFonts w:ascii="Times New Roman" w:eastAsia="Times New Roman" w:hAnsi="Times New Roman" w:cs="Times New Roman"/>
+          <w:kern w:val="0"/>
+          <w14:ligatures w14:val="none"/>
+        </w:rPr>
+      </w:pPr>
       <w:r>
         <w:rPr>
           <w:rFonts w:ascii="Roboto" w:eastAsia="Times New Roman" w:hAnsi="Roboto" w:cs="Times New Roman"/>
@@ -46,8 +926,28 @@
           <w:kern w:val="0"/>
           <w14:ligatures w14:val="none"/>
         </w:rPr>
-        <w:tab/>
-      </w:r>
+        <w:t>As a group we chose CV disease because we have an interest in epidemiology. CV disease is one of the leading causes of death in the United States.</w:t>
+      </w:r>
+    </w:p>
+    <w:p>
+      <w:pPr>
+        <w:spacing w:after="0" w:line="240" w:lineRule="auto"/>
+        <w:rPr>
+          <w:rFonts w:ascii="Times New Roman" w:eastAsia="Times New Roman" w:hAnsi="Times New Roman" w:cs="Times New Roman"/>
+          <w:kern w:val="0"/>
+          <w14:ligatures w14:val="none"/>
+        </w:rPr>
+      </w:pPr>
+    </w:p>
+    <w:p>
+      <w:pPr>
+        <w:spacing w:after="0" w:line="240" w:lineRule="auto"/>
+        <w:rPr>
+          <w:rFonts w:ascii="Times New Roman" w:eastAsia="Times New Roman" w:hAnsi="Times New Roman" w:cs="Times New Roman"/>
+          <w:kern w:val="0"/>
+          <w14:ligatures w14:val="none"/>
+        </w:rPr>
+      </w:pPr>
       <w:r>
         <w:rPr>
           <w:rFonts w:ascii="Roboto" w:eastAsia="Times New Roman" w:hAnsi="Roboto" w:cs="Times New Roman"/>
@@ -55,10 +955,28 @@
           <w:kern w:val="0"/>
           <w14:ligatures w14:val="none"/>
         </w:rPr>
-        <w:tab/>
-        <w:t xml:space="preserve">Cardiovascular </w:t>
-      </w:r>
-      <w:proofErr w:type="gramStart"/>
+        <w:t>According to the American Heart Association Heart disease is the leading cause of death in the US and globally. </w:t>
+      </w:r>
+    </w:p>
+    <w:p>
+      <w:pPr>
+        <w:spacing w:after="0" w:line="240" w:lineRule="auto"/>
+        <w:rPr>
+          <w:rFonts w:ascii="Times New Roman" w:eastAsia="Times New Roman" w:hAnsi="Times New Roman" w:cs="Times New Roman"/>
+          <w:kern w:val="0"/>
+          <w14:ligatures w14:val="none"/>
+        </w:rPr>
+      </w:pPr>
+    </w:p>
+    <w:p>
+      <w:pPr>
+        <w:spacing w:after="0" w:line="240" w:lineRule="auto"/>
+        <w:rPr>
+          <w:rFonts w:ascii="Times New Roman" w:eastAsia="Times New Roman" w:hAnsi="Times New Roman" w:cs="Times New Roman"/>
+          <w:kern w:val="0"/>
+          <w14:ligatures w14:val="none"/>
+        </w:rPr>
+      </w:pPr>
       <w:r>
         <w:rPr>
           <w:rFonts w:ascii="Roboto" w:eastAsia="Times New Roman" w:hAnsi="Roboto" w:cs="Times New Roman"/>
@@ -66,9 +984,28 @@
           <w:kern w:val="0"/>
           <w14:ligatures w14:val="none"/>
         </w:rPr>
-        <w:t>Disease(</w:t>
-      </w:r>
-      <w:proofErr w:type="gramEnd"/>
+        <w:t>We are looking to explore general trends in CV. Are there any surprising ages that are developing CV, any other comorbidities or other surprising finds, socio-economic factors or diet.</w:t>
+      </w:r>
+    </w:p>
+    <w:p>
+      <w:pPr>
+        <w:spacing w:after="0" w:line="240" w:lineRule="auto"/>
+        <w:rPr>
+          <w:rFonts w:ascii="Times New Roman" w:eastAsia="Times New Roman" w:hAnsi="Times New Roman" w:cs="Times New Roman"/>
+          <w:kern w:val="0"/>
+          <w14:ligatures w14:val="none"/>
+        </w:rPr>
+      </w:pPr>
+    </w:p>
+    <w:p>
+      <w:pPr>
+        <w:spacing w:after="0" w:line="240" w:lineRule="auto"/>
+        <w:rPr>
+          <w:rFonts w:ascii="Times New Roman" w:eastAsia="Times New Roman" w:hAnsi="Times New Roman" w:cs="Times New Roman"/>
+          <w:kern w:val="0"/>
+          <w14:ligatures w14:val="none"/>
+        </w:rPr>
+      </w:pPr>
       <w:r>
         <w:rPr>
           <w:rFonts w:ascii="Roboto" w:eastAsia="Times New Roman" w:hAnsi="Roboto" w:cs="Times New Roman"/>
@@ -76,183 +1013,7 @@
           <w:kern w:val="0"/>
           <w14:ligatures w14:val="none"/>
         </w:rPr>
-        <w:t>CV)</w:t>
-      </w:r>
-    </w:p>
-    <w:p>
-      <w:pPr>
-        <w:spacing w:after="0" w:line="240" w:lineRule="auto"/>
-        <w:ind w:left="720" w:firstLine="720"/>
-        <w:rPr>
-          <w:rFonts w:ascii="Times New Roman" w:eastAsia="Times New Roman" w:hAnsi="Times New Roman" w:cs="Times New Roman"/>
-          <w:kern w:val="0"/>
-          <w14:ligatures w14:val="none"/>
-        </w:rPr>
-      </w:pPr>
-      <w:r>
-        <w:rPr>
-          <w:rFonts w:ascii="Roboto" w:eastAsia="Times New Roman" w:hAnsi="Roboto" w:cs="Times New Roman"/>
-          <w:color w:val="2B2B2B"/>
-          <w:kern w:val="0"/>
-          <w14:ligatures w14:val="none"/>
-        </w:rPr>
-        <w:t>Group members: Walgama, Meredith, Julia, Chelsea</w:t>
-      </w:r>
-    </w:p>
-    <w:p>
-      <w:pPr>
-        <w:spacing w:after="240" w:line="240" w:lineRule="auto"/>
-        <w:rPr>
-          <w:rFonts w:ascii="Times New Roman" w:eastAsia="Times New Roman" w:hAnsi="Times New Roman" w:cs="Times New Roman"/>
-          <w:kern w:val="0"/>
-          <w14:ligatures w14:val="none"/>
-        </w:rPr>
-      </w:pPr>
-    </w:p>
-    <w:p>
-      <w:pPr>
-        <w:spacing w:after="0" w:line="240" w:lineRule="auto"/>
-        <w:rPr>
-          <w:rFonts w:ascii="Times New Roman" w:eastAsia="Times New Roman" w:hAnsi="Times New Roman" w:cs="Times New Roman"/>
-          <w:kern w:val="0"/>
-          <w14:ligatures w14:val="none"/>
-        </w:rPr>
-      </w:pPr>
-      <w:r>
-        <w:rPr>
-          <w:rFonts w:ascii="Roboto" w:eastAsia="Times New Roman" w:hAnsi="Roboto" w:cs="Times New Roman"/>
-          <w:color w:val="2B2B2B"/>
-          <w:kern w:val="0"/>
-          <w14:ligatures w14:val="none"/>
-        </w:rPr>
-        <w:t>As a group we chose CV disease because we have an interest in epidemiology. CV disease is one of the leading causes of death in the United States.</w:t>
-      </w:r>
-    </w:p>
-    <w:p>
-      <w:pPr>
-        <w:spacing w:after="0" w:line="240" w:lineRule="auto"/>
-        <w:rPr>
-          <w:rFonts w:ascii="Times New Roman" w:eastAsia="Times New Roman" w:hAnsi="Times New Roman" w:cs="Times New Roman"/>
-          <w:kern w:val="0"/>
-          <w14:ligatures w14:val="none"/>
-        </w:rPr>
-      </w:pPr>
-    </w:p>
-    <w:p>
-      <w:pPr>
-        <w:spacing w:after="0" w:line="240" w:lineRule="auto"/>
-        <w:rPr>
-          <w:rFonts w:ascii="Times New Roman" w:eastAsia="Times New Roman" w:hAnsi="Times New Roman" w:cs="Times New Roman"/>
-          <w:kern w:val="0"/>
-          <w14:ligatures w14:val="none"/>
-        </w:rPr>
-      </w:pPr>
-      <w:r>
-        <w:rPr>
-          <w:rFonts w:ascii="Roboto" w:eastAsia="Times New Roman" w:hAnsi="Roboto" w:cs="Times New Roman"/>
-          <w:color w:val="2B2B2B"/>
-          <w:kern w:val="0"/>
-          <w14:ligatures w14:val="none"/>
-        </w:rPr>
-        <w:t>According to the American Heart Association Heart disease is the leading cause of death in the US and globally. </w:t>
-      </w:r>
-    </w:p>
-    <w:p>
-      <w:pPr>
-        <w:spacing w:after="0" w:line="240" w:lineRule="auto"/>
-        <w:rPr>
-          <w:rFonts w:ascii="Times New Roman" w:eastAsia="Times New Roman" w:hAnsi="Times New Roman" w:cs="Times New Roman"/>
-          <w:kern w:val="0"/>
-          <w14:ligatures w14:val="none"/>
-        </w:rPr>
-      </w:pPr>
-    </w:p>
-    <w:p>
-      <w:pPr>
-        <w:spacing w:after="0" w:line="240" w:lineRule="auto"/>
-        <w:rPr>
-          <w:rFonts w:ascii="Times New Roman" w:eastAsia="Times New Roman" w:hAnsi="Times New Roman" w:cs="Times New Roman"/>
-          <w:kern w:val="0"/>
-          <w14:ligatures w14:val="none"/>
-        </w:rPr>
-      </w:pPr>
-      <w:r>
-        <w:rPr>
-          <w:rFonts w:ascii="Roboto" w:eastAsia="Times New Roman" w:hAnsi="Roboto" w:cs="Times New Roman"/>
-          <w:color w:val="2B2B2B"/>
-          <w:kern w:val="0"/>
-          <w14:ligatures w14:val="none"/>
-        </w:rPr>
-        <w:t xml:space="preserve">We are looking to explore general trends in CV. Are there any surprising ages that are developing CV, any other comorbidities or other surprising finds, socio-economic </w:t>
-      </w:r>
-      <w:proofErr w:type="gramStart"/>
-      <w:r>
-        <w:rPr>
-          <w:rFonts w:ascii="Roboto" w:eastAsia="Times New Roman" w:hAnsi="Roboto" w:cs="Times New Roman"/>
-          <w:color w:val="2B2B2B"/>
-          <w:kern w:val="0"/>
-          <w14:ligatures w14:val="none"/>
-        </w:rPr>
-        <w:t>factors</w:t>
-      </w:r>
-      <w:proofErr w:type="gramEnd"/>
-      <w:r>
-        <w:rPr>
-          <w:rFonts w:ascii="Roboto" w:eastAsia="Times New Roman" w:hAnsi="Roboto" w:cs="Times New Roman"/>
-          <w:color w:val="2B2B2B"/>
-          <w:kern w:val="0"/>
-          <w14:ligatures w14:val="none"/>
-        </w:rPr>
-        <w:t xml:space="preserve"> or diet.</w:t>
-      </w:r>
-    </w:p>
-    <w:p>
-      <w:pPr>
-        <w:spacing w:after="0" w:line="240" w:lineRule="auto"/>
-        <w:rPr>
-          <w:rFonts w:ascii="Times New Roman" w:eastAsia="Times New Roman" w:hAnsi="Times New Roman" w:cs="Times New Roman"/>
-          <w:kern w:val="0"/>
-          <w14:ligatures w14:val="none"/>
-        </w:rPr>
-      </w:pPr>
-    </w:p>
-    <w:p>
-      <w:pPr>
-        <w:spacing w:after="0" w:line="240" w:lineRule="auto"/>
-        <w:rPr>
-          <w:rFonts w:ascii="Times New Roman" w:eastAsia="Times New Roman" w:hAnsi="Times New Roman" w:cs="Times New Roman"/>
-          <w:kern w:val="0"/>
-          <w14:ligatures w14:val="none"/>
-        </w:rPr>
-      </w:pPr>
-      <w:r>
-        <w:rPr>
-          <w:rFonts w:ascii="Roboto" w:eastAsia="Times New Roman" w:hAnsi="Roboto" w:cs="Times New Roman"/>
-          <w:color w:val="2B2B2B"/>
-          <w:kern w:val="0"/>
-          <w14:ligatures w14:val="none"/>
-        </w:rPr>
-        <w:t xml:space="preserve">To gather </w:t>
-      </w:r>
-      <w:proofErr w:type="gramStart"/>
-      <w:r>
-        <w:rPr>
-          <w:rFonts w:ascii="Roboto" w:eastAsia="Times New Roman" w:hAnsi="Roboto" w:cs="Times New Roman"/>
-          <w:color w:val="2B2B2B"/>
-          <w:kern w:val="0"/>
-          <w14:ligatures w14:val="none"/>
-        </w:rPr>
-        <w:t>data</w:t>
-      </w:r>
-      <w:proofErr w:type="gramEnd"/>
-      <w:r>
-        <w:rPr>
-          <w:rFonts w:ascii="Roboto" w:eastAsia="Times New Roman" w:hAnsi="Roboto" w:cs="Times New Roman"/>
-          <w:color w:val="2B2B2B"/>
-          <w:kern w:val="0"/>
-          <w14:ligatures w14:val="none"/>
-        </w:rPr>
-        <w:t xml:space="preserve"> we will be using is from the US Department of Health and Human Services Found on catalog.data.gov</w:t>
+        <w:t>To gather data we will be using is from the US Department of Health and Human Services Found on catalog.data.gov</w:t>
       </w:r>
     </w:p>
     <w:p>
@@ -331,9 +1092,19 @@
           <w:kern w:val="0"/>
           <w14:ligatures w14:val="none"/>
         </w:rPr>
-        <w:t xml:space="preserve">6-8 visuals- each will do 2 </w:t>
-      </w:r>
-      <w:proofErr w:type="gramStart"/>
+        <w:t>6-8 visuals- each will do 2 visuals</w:t>
+      </w:r>
+    </w:p>
+    <w:p>
+      <w:pPr>
+        <w:spacing w:after="0" w:line="240" w:lineRule="auto"/>
+        <w:ind w:left="720"/>
+        <w:rPr>
+          <w:rFonts w:ascii="Times New Roman" w:eastAsia="Times New Roman" w:hAnsi="Times New Roman" w:cs="Times New Roman"/>
+          <w:kern w:val="0"/>
+          <w14:ligatures w14:val="none"/>
+        </w:rPr>
+      </w:pPr>
       <w:r>
         <w:rPr>
           <w:rFonts w:ascii="Roboto" w:eastAsia="Times New Roman" w:hAnsi="Roboto" w:cs="Times New Roman"/>
@@ -341,9 +1112,8 @@
           <w:kern w:val="0"/>
           <w14:ligatures w14:val="none"/>
         </w:rPr>
-        <w:t>visuals</w:t>
-      </w:r>
-      <w:proofErr w:type="gramEnd"/>
+        <w:t>Chelsea- graph of country of total death by cs- bar graph, vs graph of just MN- also break down MN by counties.---include state:death rate per M,-- all counties combined in each state to find total then in MN break those down by counties. </w:t>
+      </w:r>
     </w:p>
     <w:p>
       <w:pPr>
@@ -362,119 +1132,8 @@
           <w:kern w:val="0"/>
           <w14:ligatures w14:val="none"/>
         </w:rPr>
-        <w:t xml:space="preserve">Chelsea- graph of country of total death by cs- bar graph, vs graph of just MN- also break down MN by </w:t>
-      </w:r>
-      <w:proofErr w:type="gramStart"/>
-      <w:r>
-        <w:rPr>
-          <w:rFonts w:ascii="Roboto" w:eastAsia="Times New Roman" w:hAnsi="Roboto" w:cs="Times New Roman"/>
-          <w:color w:val="2B2B2B"/>
-          <w:kern w:val="0"/>
-          <w14:ligatures w14:val="none"/>
-        </w:rPr>
-        <w:t>counties.---</w:t>
-      </w:r>
-      <w:proofErr w:type="gramEnd"/>
-      <w:r>
-        <w:rPr>
-          <w:rFonts w:ascii="Roboto" w:eastAsia="Times New Roman" w:hAnsi="Roboto" w:cs="Times New Roman"/>
-          <w:color w:val="2B2B2B"/>
-          <w:kern w:val="0"/>
-          <w14:ligatures w14:val="none"/>
-        </w:rPr>
-        <w:t xml:space="preserve">include </w:t>
-      </w:r>
-      <w:proofErr w:type="spellStart"/>
-      <w:r>
-        <w:rPr>
-          <w:rFonts w:ascii="Roboto" w:eastAsia="Times New Roman" w:hAnsi="Roboto" w:cs="Times New Roman"/>
-          <w:color w:val="2B2B2B"/>
-          <w:kern w:val="0"/>
-          <w14:ligatures w14:val="none"/>
-        </w:rPr>
-        <w:t>state:death</w:t>
-      </w:r>
-      <w:proofErr w:type="spellEnd"/>
-      <w:r>
-        <w:rPr>
-          <w:rFonts w:ascii="Roboto" w:eastAsia="Times New Roman" w:hAnsi="Roboto" w:cs="Times New Roman"/>
-          <w:color w:val="2B2B2B"/>
-          <w:kern w:val="0"/>
-          <w14:ligatures w14:val="none"/>
-        </w:rPr>
-        <w:t xml:space="preserve"> rate per M,-- all counties combined in each state to find total then in MN break those down by counties. </w:t>
-      </w:r>
-    </w:p>
-    <w:p>
-      <w:pPr>
-        <w:spacing w:after="0" w:line="240" w:lineRule="auto"/>
-        <w:ind w:left="720"/>
-        <w:rPr>
-          <w:rFonts w:ascii="Times New Roman" w:eastAsia="Times New Roman" w:hAnsi="Times New Roman" w:cs="Times New Roman"/>
-          <w:kern w:val="0"/>
-          <w14:ligatures w14:val="none"/>
-        </w:rPr>
-      </w:pPr>
-      <w:r>
-        <w:rPr>
-          <w:rFonts w:ascii="Roboto" w:eastAsia="Times New Roman" w:hAnsi="Roboto" w:cs="Times New Roman"/>
-          <w:color w:val="2B2B2B"/>
-          <w:kern w:val="0"/>
-          <w14:ligatures w14:val="none"/>
-        </w:rPr>
-        <w:t xml:space="preserve">Walgama-Use </w:t>
-      </w:r>
-      <w:proofErr w:type="spellStart"/>
-      <w:r>
-        <w:rPr>
-          <w:rFonts w:ascii="Roboto" w:eastAsia="Times New Roman" w:hAnsi="Roboto" w:cs="Times New Roman"/>
-          <w:color w:val="2B2B2B"/>
-          <w:kern w:val="0"/>
-          <w14:ligatures w14:val="none"/>
-        </w:rPr>
-        <w:t>lat</w:t>
-      </w:r>
-      <w:proofErr w:type="spellEnd"/>
-      <w:r>
-        <w:rPr>
-          <w:rFonts w:ascii="Roboto" w:eastAsia="Times New Roman" w:hAnsi="Roboto" w:cs="Times New Roman"/>
-          <w:color w:val="2B2B2B"/>
-          <w:kern w:val="0"/>
-          <w14:ligatures w14:val="none"/>
-        </w:rPr>
-        <w:t xml:space="preserve"> and </w:t>
-      </w:r>
-      <w:proofErr w:type="spellStart"/>
-      <w:r>
-        <w:rPr>
-          <w:rFonts w:ascii="Roboto" w:eastAsia="Times New Roman" w:hAnsi="Roboto" w:cs="Times New Roman"/>
-          <w:color w:val="2B2B2B"/>
-          <w:kern w:val="0"/>
-          <w14:ligatures w14:val="none"/>
-        </w:rPr>
-        <w:t>lng</w:t>
-      </w:r>
-      <w:proofErr w:type="spellEnd"/>
-      <w:r>
-        <w:rPr>
-          <w:rFonts w:ascii="Roboto" w:eastAsia="Times New Roman" w:hAnsi="Roboto" w:cs="Times New Roman"/>
-          <w:color w:val="2B2B2B"/>
-          <w:kern w:val="0"/>
-          <w14:ligatures w14:val="none"/>
-        </w:rPr>
-        <w:t xml:space="preserve"> to make 2 </w:t>
-      </w:r>
-      <w:proofErr w:type="gramStart"/>
-      <w:r>
-        <w:rPr>
-          <w:rFonts w:ascii="Roboto" w:eastAsia="Times New Roman" w:hAnsi="Roboto" w:cs="Times New Roman"/>
-          <w:color w:val="2B2B2B"/>
-          <w:kern w:val="0"/>
-          <w14:ligatures w14:val="none"/>
-        </w:rPr>
-        <w:t>maps</w:t>
-      </w:r>
-      <w:proofErr w:type="gramEnd"/>
+        <w:t>Walgama-Use lat and lng to make 2 maps</w:t>
+      </w:r>
     </w:p>
     <w:p>
       <w:pPr>
@@ -538,19 +1197,8 @@
           <w:kern w:val="0"/>
           <w14:ligatures w14:val="none"/>
         </w:rPr>
-        <w:t xml:space="preserve">Write up analysis/ </w:t>
-      </w:r>
-      <w:proofErr w:type="gramStart"/>
-      <w:r>
-        <w:rPr>
-          <w:rFonts w:ascii="Roboto" w:eastAsia="Times New Roman" w:hAnsi="Roboto" w:cs="Times New Roman"/>
-          <w:color w:val="2B2B2B"/>
-          <w:kern w:val="0"/>
-          <w14:ligatures w14:val="none"/>
-        </w:rPr>
-        <w:t>ReadMe</w:t>
-      </w:r>
-      <w:proofErr w:type="gramEnd"/>
+        <w:t>Write up analysis/ ReadMe</w:t>
+      </w:r>
     </w:p>
     <w:p>
       <w:pPr>
@@ -567,7 +1215,6 @@
           <w14:ligatures w14:val="none"/>
         </w:rPr>
       </w:pPr>
-      <w:proofErr w:type="spellStart"/>
       <w:r>
         <w:rPr>
           <w:rFonts w:ascii="Roboto" w:eastAsia="Times New Roman" w:hAnsi="Roboto" w:cs="Times New Roman"/>
@@ -577,7 +1224,6 @@
         </w:rPr>
         <w:t>powerpoint</w:t>
       </w:r>
-      <w:proofErr w:type="spellEnd"/>
     </w:p>
     <w:p>
       <w:pPr>
@@ -597,149 +1243,6 @@
         <w:br/>
       </w:r>
     </w:p>
-    <w:p>
-      <w:pPr>
-        <w:spacing w:after="0" w:line="240" w:lineRule="auto"/>
-        <w:rPr>
-          <w:rFonts w:ascii="Times New Roman" w:eastAsia="Times New Roman" w:hAnsi="Times New Roman" w:cs="Times New Roman"/>
-          <w:kern w:val="0"/>
-          <w14:ligatures w14:val="none"/>
-        </w:rPr>
-      </w:pPr>
-      <w:r>
-        <w:rPr>
-          <w:rFonts w:ascii="Arial" w:eastAsia="Times New Roman" w:hAnsi="Arial" w:cs="Arial"/>
-          <w:color w:val="000000"/>
-          <w:kern w:val="0"/>
-          <w:sz w:val="22"/>
-          <w:szCs w:val="22"/>
-          <w14:ligatures w14:val="none"/>
-        </w:rPr>
-        <w:t>—-----------------</w:t>
-      </w:r>
-    </w:p>
-    <w:p>
-      <w:pPr>
-        <w:numPr>
-          <w:ilvl w:val="0"/>
-          <w:numId w:val="4"/>
-        </w:numPr>
-        <w:spacing w:before="160" w:after="500" w:line="240" w:lineRule="auto"/>
-        <w:textAlignment w:val="baseline"/>
-        <w:rPr>
-          <w:rFonts w:ascii="Roboto" w:eastAsia="Times New Roman" w:hAnsi="Roboto" w:cs="Times New Roman"/>
-          <w:color w:val="2B2B2B"/>
-          <w:kern w:val="0"/>
-          <w14:ligatures w14:val="none"/>
-        </w:rPr>
-      </w:pPr>
-      <w:r>
-        <w:rPr>
-          <w:rFonts w:ascii="Roboto" w:eastAsia="Times New Roman" w:hAnsi="Roboto" w:cs="Times New Roman"/>
-          <w:color w:val="2B2B2B"/>
-          <w:kern w:val="0"/>
-          <w14:ligatures w14:val="none"/>
-        </w:rPr>
-        <w:t>Write-up summarizes major findings and implications at a professional level (5 points)</w:t>
-      </w:r>
-    </w:p>
-    <w:p>
-      <w:pPr>
-        <w:spacing w:before="160" w:after="500" w:line="240" w:lineRule="auto"/>
-        <w:ind w:left="720"/>
-        <w:rPr>
-          <w:rFonts w:ascii="Times New Roman" w:eastAsia="Times New Roman" w:hAnsi="Times New Roman" w:cs="Times New Roman"/>
-          <w:kern w:val="0"/>
-          <w14:ligatures w14:val="none"/>
-        </w:rPr>
-      </w:pPr>
-      <w:r>
-        <w:rPr>
-          <w:rFonts w:ascii="Roboto" w:eastAsia="Times New Roman" w:hAnsi="Roboto" w:cs="Times New Roman"/>
-          <w:color w:val="2B2B2B"/>
-          <w:kern w:val="0"/>
-          <w14:ligatures w14:val="none"/>
-        </w:rPr>
-        <w:t>-</w:t>
-      </w:r>
-    </w:p>
-    <w:p>
-      <w:pPr>
-        <w:numPr>
-          <w:ilvl w:val="0"/>
-          <w:numId w:val="5"/>
-        </w:numPr>
-        <w:spacing w:before="160" w:after="0" w:line="240" w:lineRule="auto"/>
-        <w:textAlignment w:val="baseline"/>
-        <w:rPr>
-          <w:rFonts w:ascii="Roboto" w:eastAsia="Times New Roman" w:hAnsi="Roboto" w:cs="Times New Roman"/>
-          <w:color w:val="2B2B2B"/>
-          <w:kern w:val="0"/>
-          <w14:ligatures w14:val="none"/>
-        </w:rPr>
-      </w:pPr>
-      <w:r>
-        <w:rPr>
-          <w:rFonts w:ascii="Roboto" w:eastAsia="Times New Roman" w:hAnsi="Roboto" w:cs="Times New Roman"/>
-          <w:color w:val="2B2B2B"/>
-          <w:kern w:val="0"/>
-          <w14:ligatures w14:val="none"/>
-        </w:rPr>
-        <w:t>Each question in the project proposal is answered with precise descriptions and findings (5 points)</w:t>
-      </w:r>
-    </w:p>
-    <w:p>
-      <w:pPr>
-        <w:numPr>
-          <w:ilvl w:val="0"/>
-          <w:numId w:val="5"/>
-        </w:numPr>
-        <w:spacing w:after="0" w:line="240" w:lineRule="auto"/>
-        <w:textAlignment w:val="baseline"/>
-        <w:rPr>
-          <w:rFonts w:ascii="Roboto" w:eastAsia="Times New Roman" w:hAnsi="Roboto" w:cs="Times New Roman"/>
-          <w:color w:val="2B2B2B"/>
-          <w:kern w:val="0"/>
-          <w14:ligatures w14:val="none"/>
-        </w:rPr>
-      </w:pPr>
-      <w:r>
-        <w:rPr>
-          <w:rFonts w:ascii="Roboto" w:eastAsia="Times New Roman" w:hAnsi="Roboto" w:cs="Times New Roman"/>
-          <w:color w:val="2B2B2B"/>
-          <w:kern w:val="0"/>
-          <w14:ligatures w14:val="none"/>
-        </w:rPr>
-        <w:t>Findings are strongly supported with numbers and visualizations (5 points)</w:t>
-      </w:r>
-    </w:p>
-    <w:p>
-      <w:pPr>
-        <w:numPr>
-          <w:ilvl w:val="0"/>
-          <w:numId w:val="5"/>
-        </w:numPr>
-        <w:spacing w:after="380" w:line="240" w:lineRule="auto"/>
-        <w:textAlignment w:val="baseline"/>
-        <w:rPr>
-          <w:rFonts w:ascii="Roboto" w:eastAsia="Times New Roman" w:hAnsi="Roboto" w:cs="Times New Roman"/>
-          <w:color w:val="2B2B2B"/>
-          <w:kern w:val="0"/>
-          <w14:ligatures w14:val="none"/>
-        </w:rPr>
-      </w:pPr>
-      <w:r>
-        <w:rPr>
-          <w:rFonts w:ascii="Roboto" w:eastAsia="Times New Roman" w:hAnsi="Roboto" w:cs="Times New Roman"/>
-          <w:color w:val="2B2B2B"/>
-          <w:kern w:val="0"/>
-          <w14:ligatures w14:val="none"/>
-        </w:rPr>
-        <w:lastRenderedPageBreak/>
-        <w:t>Each question response is supported with a well-discerned statistical analysis from lessons (e.g., aggregation, correlation, comparison, summary statistics, sentiment analysis, and time series analysis) (5 points)</w:t>
-      </w:r>
-    </w:p>
-    <w:p/>
     <w:sectPr>
       <w:pgSz w:w="12240" w:h="15840"/>
       <w:pgMar w:top="1440" w:right="1440" w:bottom="1440" w:left="1440" w:header="720" w:footer="720" w:gutter="0"/>
@@ -753,6 +1256,92 @@
 <file path=word/numbering.xml><?xml version="1.0" encoding="utf-8"?>
 <w:numbering xmlns:wpc="http://schemas.microsoft.com/office/word/2010/wordprocessingCanvas" xmlns:cx="http://schemas.microsoft.com/office/drawing/2014/chartex" xmlns:cx1="http://schemas.microsoft.com/office/drawing/2015/9/8/chartex" xmlns:cx2="http://schemas.microsoft.com/office/drawing/2015/10/21/chartex" xmlns:cx3="http://schemas.microsoft.com/office/drawing/2016/5/9/chartex" xmlns:cx4="http://schemas.microsoft.com/office/drawing/2016/5/10/chartex" xmlns:cx5="http://schemas.microsoft.com/office/drawing/2016/5/11/chartex" xmlns:cx6="http://schemas.microsoft.com/office/drawing/2016/5/12/chartex" xmlns:cx7="http://schemas.microsoft.com/office/drawing/2016/5/13/chartex" xmlns:cx8="http://schemas.microsoft.com/office/drawing/2016/5/14/chartex" xmlns:mc="http://schemas.openxmlformats.org/markup-compatibility/2006" xmlns:aink="http://schemas.microsoft.com/office/drawing/2016/ink" xmlns:am3d="http://schemas.microsoft.com/office/drawing/2017/model3d" xmlns:o="urn:schemas-microsoft-com:office:office" xmlns:oel="http://schemas.microsoft.com/office/2019/extlst" xmlns:r="http://schemas.openxmlformats.org/officeDocument/2006/relationships" xmlns:m="http://schemas.openxmlformats.org/officeDocument/2006/math" xmlns:v="urn:schemas-microsoft-com:vml" xmlns:wp14="http://schemas.microsoft.com/office/word/2010/wordprocessingDrawing" xmlns:wp="http://schemas.openxmlformats.org/drawingml/2006/wordprocessingDrawing" xmlns:w10="urn:schemas-microsoft-com:office:word" xmlns:w="http://schemas.openxmlformats.org/wordprocessingml/2006/main" xmlns:w14="http://schemas.microsoft.com/office/word/2010/wordml" xmlns:w15="http://schemas.microsoft.com/office/word/2012/wordml" xmlns:w16cex="http://schemas.microsoft.com/office/word/2018/wordml/cex" xmlns:w16cid="http://schemas.microsoft.com/office/word/2016/wordml/cid" xmlns:w16="http://schemas.microsoft.com/office/word/2018/wordml" xmlns:w16du="http://schemas.microsoft.com/office/word/2023/wordml/word16du" xmlns:w16sdtdh="http://schemas.microsoft.com/office/word/2020/wordml/sdtdatahash" xmlns:w16se="http://schemas.microsoft.com/office/word/2015/wordml/symex" xmlns:wpg="http://schemas.microsoft.com/office/word/2010/wordprocessingGroup" xmlns:wpi="http://schemas.microsoft.com/office/word/2010/wordprocessingInk" xmlns:wne="http://schemas.microsoft.com/office/word/2006/wordml" xmlns:wps="http://schemas.microsoft.com/office/word/2010/wordprocessingShape" mc:Ignorable="w14 w15 w16se w16cid w16 w16cex w16sdtdh w16du wp14">
   <w:abstractNum w:abstractNumId="0" w15:restartNumberingAfterBreak="0">
+    <w:nsid w:val="09813E19"/>
+    <w:multiLevelType w:val="hybridMultilevel"/>
+    <w:tmpl w:val="0A54A8AA"/>
+    <w:lvl w:ilvl="0" w:tplc="0409000F">
+      <w:start w:val="1"/>
+      <w:numFmt w:val="decimal"/>
+      <w:lvlText w:val="%1."/>
+      <w:lvlJc w:val="left"/>
+      <w:pPr>
+        <w:ind w:left="720" w:hanging="360"/>
+      </w:pPr>
+    </w:lvl>
+    <w:lvl w:ilvl="1" w:tplc="04090019" w:tentative="1">
+      <w:start w:val="1"/>
+      <w:numFmt w:val="lowerLetter"/>
+      <w:lvlText w:val="%2."/>
+      <w:lvlJc w:val="left"/>
+      <w:pPr>
+        <w:ind w:left="1440" w:hanging="360"/>
+      </w:pPr>
+    </w:lvl>
+    <w:lvl w:ilvl="2" w:tplc="0409001B" w:tentative="1">
+      <w:start w:val="1"/>
+      <w:numFmt w:val="lowerRoman"/>
+      <w:lvlText w:val="%3."/>
+      <w:lvlJc w:val="right"/>
+      <w:pPr>
+        <w:ind w:left="2160" w:hanging="180"/>
+      </w:pPr>
+    </w:lvl>
+    <w:lvl w:ilvl="3" w:tplc="0409000F" w:tentative="1">
+      <w:start w:val="1"/>
+      <w:numFmt w:val="decimal"/>
+      <w:lvlText w:val="%4."/>
+      <w:lvlJc w:val="left"/>
+      <w:pPr>
+        <w:ind w:left="2880" w:hanging="360"/>
+      </w:pPr>
+    </w:lvl>
+    <w:lvl w:ilvl="4" w:tplc="04090019" w:tentative="1">
+      <w:start w:val="1"/>
+      <w:numFmt w:val="lowerLetter"/>
+      <w:lvlText w:val="%5."/>
+      <w:lvlJc w:val="left"/>
+      <w:pPr>
+        <w:ind w:left="3600" w:hanging="360"/>
+      </w:pPr>
+    </w:lvl>
+    <w:lvl w:ilvl="5" w:tplc="0409001B" w:tentative="1">
+      <w:start w:val="1"/>
+      <w:numFmt w:val="lowerRoman"/>
+      <w:lvlText w:val="%6."/>
+      <w:lvlJc w:val="right"/>
+      <w:pPr>
+        <w:ind w:left="4320" w:hanging="180"/>
+      </w:pPr>
+    </w:lvl>
+    <w:lvl w:ilvl="6" w:tplc="0409000F" w:tentative="1">
+      <w:start w:val="1"/>
+      <w:numFmt w:val="decimal"/>
+      <w:lvlText w:val="%7."/>
+      <w:lvlJc w:val="left"/>
+      <w:pPr>
+        <w:ind w:left="5040" w:hanging="360"/>
+      </w:pPr>
+    </w:lvl>
+    <w:lvl w:ilvl="7" w:tplc="04090019" w:tentative="1">
+      <w:start w:val="1"/>
+      <w:numFmt w:val="lowerLetter"/>
+      <w:lvlText w:val="%8."/>
+      <w:lvlJc w:val="left"/>
+      <w:pPr>
+        <w:ind w:left="5760" w:hanging="360"/>
+      </w:pPr>
+    </w:lvl>
+    <w:lvl w:ilvl="8" w:tplc="0409001B" w:tentative="1">
+      <w:start w:val="1"/>
+      <w:numFmt w:val="lowerRoman"/>
+      <w:lvlText w:val="%9."/>
+      <w:lvlJc w:val="right"/>
+      <w:pPr>
+        <w:ind w:left="6480" w:hanging="180"/>
+      </w:pPr>
+    </w:lvl>
+  </w:abstractNum>
+  <w:abstractNum w:abstractNumId="1" w15:restartNumberingAfterBreak="0">
     <w:nsid w:val="0DEF318D"/>
     <w:multiLevelType w:val="multilevel"/>
     <w:tmpl w:val="31026896"/>
@@ -865,7 +1454,7 @@
       </w:pPr>
     </w:lvl>
   </w:abstractNum>
-  <w:abstractNum w:abstractNumId="1" w15:restartNumberingAfterBreak="0">
+  <w:abstractNum w:abstractNumId="2" w15:restartNumberingAfterBreak="0">
     <w:nsid w:val="163D6615"/>
     <w:multiLevelType w:val="multilevel"/>
     <w:tmpl w:val="0DB091EE"/>
@@ -1014,7 +1603,7 @@
       </w:rPr>
     </w:lvl>
   </w:abstractNum>
-  <w:abstractNum w:abstractNumId="2" w15:restartNumberingAfterBreak="0">
+  <w:abstractNum w:abstractNumId="3" w15:restartNumberingAfterBreak="0">
     <w:nsid w:val="2BC55564"/>
     <w:multiLevelType w:val="multilevel"/>
     <w:tmpl w:val="2904DCC6"/>
@@ -1127,7 +1716,120 @@
       </w:pPr>
     </w:lvl>
   </w:abstractNum>
-  <w:abstractNum w:abstractNumId="3" w15:restartNumberingAfterBreak="0">
+  <w:abstractNum w:abstractNumId="4" w15:restartNumberingAfterBreak="0">
+    <w:nsid w:val="3CC04055"/>
+    <w:multiLevelType w:val="hybridMultilevel"/>
+    <w:tmpl w:val="70C0FC82"/>
+    <w:lvl w:ilvl="0" w:tplc="04090001">
+      <w:start w:val="1"/>
+      <w:numFmt w:val="bullet"/>
+      <w:lvlText w:val=""/>
+      <w:lvlJc w:val="left"/>
+      <w:pPr>
+        <w:ind w:left="720" w:hanging="360"/>
+      </w:pPr>
+      <w:rPr>
+        <w:rFonts w:ascii="Symbol" w:hAnsi="Symbol" w:hint="default"/>
+      </w:rPr>
+    </w:lvl>
+    <w:lvl w:ilvl="1" w:tplc="04090003" w:tentative="1">
+      <w:start w:val="1"/>
+      <w:numFmt w:val="bullet"/>
+      <w:lvlText w:val="o"/>
+      <w:lvlJc w:val="left"/>
+      <w:pPr>
+        <w:ind w:left="1440" w:hanging="360"/>
+      </w:pPr>
+      <w:rPr>
+        <w:rFonts w:ascii="Courier New" w:hAnsi="Courier New" w:cs="Courier New" w:hint="default"/>
+      </w:rPr>
+    </w:lvl>
+    <w:lvl w:ilvl="2" w:tplc="04090005" w:tentative="1">
+      <w:start w:val="1"/>
+      <w:numFmt w:val="bullet"/>
+      <w:lvlText w:val=""/>
+      <w:lvlJc w:val="left"/>
+      <w:pPr>
+        <w:ind w:left="2160" w:hanging="360"/>
+      </w:pPr>
+      <w:rPr>
+        <w:rFonts w:ascii="Wingdings" w:hAnsi="Wingdings" w:hint="default"/>
+      </w:rPr>
+    </w:lvl>
+    <w:lvl w:ilvl="3" w:tplc="04090001" w:tentative="1">
+      <w:start w:val="1"/>
+      <w:numFmt w:val="bullet"/>
+      <w:lvlText w:val=""/>
+      <w:lvlJc w:val="left"/>
+      <w:pPr>
+        <w:ind w:left="2880" w:hanging="360"/>
+      </w:pPr>
+      <w:rPr>
+        <w:rFonts w:ascii="Symbol" w:hAnsi="Symbol" w:hint="default"/>
+      </w:rPr>
+    </w:lvl>
+    <w:lvl w:ilvl="4" w:tplc="04090003" w:tentative="1">
+      <w:start w:val="1"/>
+      <w:numFmt w:val="bullet"/>
+      <w:lvlText w:val="o"/>
+      <w:lvlJc w:val="left"/>
+      <w:pPr>
+        <w:ind w:left="3600" w:hanging="360"/>
+      </w:pPr>
+      <w:rPr>
+        <w:rFonts w:ascii="Courier New" w:hAnsi="Courier New" w:cs="Courier New" w:hint="default"/>
+      </w:rPr>
+    </w:lvl>
+    <w:lvl w:ilvl="5" w:tplc="04090005" w:tentative="1">
+      <w:start w:val="1"/>
+      <w:numFmt w:val="bullet"/>
+      <w:lvlText w:val=""/>
+      <w:lvlJc w:val="left"/>
+      <w:pPr>
+        <w:ind w:left="4320" w:hanging="360"/>
+      </w:pPr>
+      <w:rPr>
+        <w:rFonts w:ascii="Wingdings" w:hAnsi="Wingdings" w:hint="default"/>
+      </w:rPr>
+    </w:lvl>
+    <w:lvl w:ilvl="6" w:tplc="04090001" w:tentative="1">
+      <w:start w:val="1"/>
+      <w:numFmt w:val="bullet"/>
+      <w:lvlText w:val=""/>
+      <w:lvlJc w:val="left"/>
+      <w:pPr>
+        <w:ind w:left="5040" w:hanging="360"/>
+      </w:pPr>
+      <w:rPr>
+        <w:rFonts w:ascii="Symbol" w:hAnsi="Symbol" w:hint="default"/>
+      </w:rPr>
+    </w:lvl>
+    <w:lvl w:ilvl="7" w:tplc="04090003" w:tentative="1">
+      <w:start w:val="1"/>
+      <w:numFmt w:val="bullet"/>
+      <w:lvlText w:val="o"/>
+      <w:lvlJc w:val="left"/>
+      <w:pPr>
+        <w:ind w:left="5760" w:hanging="360"/>
+      </w:pPr>
+      <w:rPr>
+        <w:rFonts w:ascii="Courier New" w:hAnsi="Courier New" w:cs="Courier New" w:hint="default"/>
+      </w:rPr>
+    </w:lvl>
+    <w:lvl w:ilvl="8" w:tplc="04090005" w:tentative="1">
+      <w:start w:val="1"/>
+      <w:numFmt w:val="bullet"/>
+      <w:lvlText w:val=""/>
+      <w:lvlJc w:val="left"/>
+      <w:pPr>
+        <w:ind w:left="6480" w:hanging="360"/>
+      </w:pPr>
+      <w:rPr>
+        <w:rFonts w:ascii="Wingdings" w:hAnsi="Wingdings" w:hint="default"/>
+      </w:rPr>
+    </w:lvl>
+  </w:abstractNum>
+  <w:abstractNum w:abstractNumId="5" w15:restartNumberingAfterBreak="0">
     <w:nsid w:val="6511112C"/>
     <w:multiLevelType w:val="multilevel"/>
     <w:tmpl w:val="DA8E15E6"/>
@@ -1277,10 +1979,10 @@
     </w:lvl>
   </w:abstractNum>
   <w:num w:numId="1" w16cid:durableId="1832141165">
-    <w:abstractNumId w:val="0"/>
+    <w:abstractNumId w:val="1"/>
   </w:num>
   <w:num w:numId="2" w16cid:durableId="1179464404">
-    <w:abstractNumId w:val="2"/>
+    <w:abstractNumId w:val="3"/>
     <w:lvlOverride w:ilvl="0">
       <w:lvl w:ilvl="0">
         <w:numFmt w:val="decimal"/>
@@ -1290,7 +1992,7 @@
     </w:lvlOverride>
   </w:num>
   <w:num w:numId="3" w16cid:durableId="2061243115">
-    <w:abstractNumId w:val="2"/>
+    <w:abstractNumId w:val="3"/>
     <w:lvlOverride w:ilvl="0">
       <w:lvl w:ilvl="0">
         <w:numFmt w:val="decimal"/>
@@ -1300,10 +2002,16 @@
     </w:lvlOverride>
   </w:num>
   <w:num w:numId="4" w16cid:durableId="781726640">
-    <w:abstractNumId w:val="3"/>
+    <w:abstractNumId w:val="5"/>
   </w:num>
   <w:num w:numId="5" w16cid:durableId="1668510532">
-    <w:abstractNumId w:val="1"/>
+    <w:abstractNumId w:val="2"/>
+  </w:num>
+  <w:num w:numId="6" w16cid:durableId="963460683">
+    <w:abstractNumId w:val="0"/>
+  </w:num>
+  <w:num w:numId="7" w16cid:durableId="1110664920">
+    <w:abstractNumId w:val="4"/>
   </w:num>
 </w:numbering>
 </file>
@@ -1759,7 +2467,6 @@
     <w:next w:val="Normal"/>
     <w:link w:val="Heading3Char"/>
     <w:uiPriority w:val="9"/>
-    <w:semiHidden/>
     <w:unhideWhenUsed/>
     <w:qFormat/>
     <w:rsid w:val="004B10E4"/>
@@ -1967,7 +2674,6 @@
     <w:basedOn w:val="DefaultParagraphFont"/>
     <w:link w:val="Heading3"/>
     <w:uiPriority w:val="9"/>
-    <w:semiHidden/>
     <w:rsid w:val="004B10E4"/>
     <w:rPr>
       <w:rFonts w:eastAsiaTheme="majorEastAsia" w:cstheme="majorBidi"/>

</xml_diff>

<commit_message>
commit read me file
</commit_message>
<xml_diff>
--- a/Project Proposal/Project Proposal.docx
+++ b/Project Proposal/Project Proposal.docx
@@ -140,31 +140,7 @@
           <w:szCs w:val="27"/>
           <w14:ligatures w14:val="none"/>
         </w:rPr>
-        <w:t xml:space="preserve">Group members: </w:t>
-      </w:r>
-      <w:proofErr w:type="spellStart"/>
-      <w:r>
-        <w:rPr>
-          <w:rFonts w:ascii="Georgia" w:eastAsia="Times New Roman" w:hAnsi="Georgia" w:cs="Times New Roman"/>
-          <w:color w:val="333333"/>
-          <w:kern w:val="0"/>
-          <w:sz w:val="27"/>
-          <w:szCs w:val="27"/>
-          <w14:ligatures w14:val="none"/>
-        </w:rPr>
-        <w:t>Walgama</w:t>
-      </w:r>
-      <w:proofErr w:type="spellEnd"/>
-      <w:r>
-        <w:rPr>
-          <w:rFonts w:ascii="Georgia" w:eastAsia="Times New Roman" w:hAnsi="Georgia" w:cs="Times New Roman"/>
-          <w:color w:val="333333"/>
-          <w:kern w:val="0"/>
-          <w:sz w:val="27"/>
-          <w:szCs w:val="27"/>
-          <w14:ligatures w14:val="none"/>
-        </w:rPr>
-        <w:t>, Meredith, Julia, Chelsea</w:t>
+        <w:t>Group members: Walgama, Meredith, Julia, Chelsea</w:t>
       </w:r>
     </w:p>
     <w:p>
@@ -469,31 +445,7 @@
           <w:szCs w:val="27"/>
           <w14:ligatures w14:val="none"/>
         </w:rPr>
-        <w:t xml:space="preserve">Question </w:t>
-      </w:r>
-      <w:proofErr w:type="gramStart"/>
-      <w:r>
-        <w:rPr>
-          <w:rFonts w:ascii="Georgia" w:eastAsia="Times New Roman" w:hAnsi="Georgia" w:cs="Times New Roman"/>
-          <w:color w:val="333333"/>
-          <w:kern w:val="0"/>
-          <w:sz w:val="27"/>
-          <w:szCs w:val="27"/>
-          <w14:ligatures w14:val="none"/>
-        </w:rPr>
-        <w:t>are</w:t>
-      </w:r>
-      <w:proofErr w:type="gramEnd"/>
-      <w:r>
-        <w:rPr>
-          <w:rFonts w:ascii="Georgia" w:eastAsia="Times New Roman" w:hAnsi="Georgia" w:cs="Times New Roman"/>
-          <w:color w:val="333333"/>
-          <w:kern w:val="0"/>
-          <w:sz w:val="27"/>
-          <w:szCs w:val="27"/>
-          <w14:ligatures w14:val="none"/>
-        </w:rPr>
-        <w:t xml:space="preserve"> going to be answered</w:t>
+        <w:t>Area of analysis</w:t>
       </w:r>
     </w:p>
     <w:p>
@@ -566,7 +518,42 @@
           <w:szCs w:val="27"/>
           <w14:ligatures w14:val="none"/>
         </w:rPr>
-        <w:t xml:space="preserve"> of the smoking behavior to the CVD death rate  </w:t>
+        <w:t xml:space="preserve"> of the smoking behavior to the CVD death </w:t>
+      </w:r>
+      <w:proofErr w:type="gramStart"/>
+      <w:r>
+        <w:rPr>
+          <w:rFonts w:ascii="Georgia" w:eastAsia="Times New Roman" w:hAnsi="Georgia" w:cs="Times New Roman"/>
+          <w:color w:val="333333"/>
+          <w:kern w:val="0"/>
+          <w:sz w:val="27"/>
+          <w:szCs w:val="27"/>
+          <w14:ligatures w14:val="none"/>
+        </w:rPr>
+        <w:t xml:space="preserve">rate </w:t>
+      </w:r>
+      <w:r>
+        <w:rPr>
+          <w:rFonts w:ascii="Georgia" w:eastAsia="Times New Roman" w:hAnsi="Georgia" w:cs="Times New Roman"/>
+          <w:color w:val="333333"/>
+          <w:kern w:val="0"/>
+          <w:sz w:val="27"/>
+          <w:szCs w:val="27"/>
+          <w14:ligatures w14:val="none"/>
+        </w:rPr>
+        <w:t>.</w:t>
+      </w:r>
+      <w:proofErr w:type="gramEnd"/>
+      <w:r>
+        <w:rPr>
+          <w:rFonts w:ascii="Georgia" w:eastAsia="Times New Roman" w:hAnsi="Georgia" w:cs="Times New Roman"/>
+          <w:color w:val="333333"/>
+          <w:kern w:val="0"/>
+          <w:sz w:val="27"/>
+          <w:szCs w:val="27"/>
+          <w14:ligatures w14:val="none"/>
+        </w:rPr>
+        <w:t xml:space="preserve"> </w:t>
       </w:r>
     </w:p>
     <w:p>
@@ -610,6 +597,17 @@
         </w:rPr>
         <w:t>of Heart disease among ethnicities</w:t>
       </w:r>
+      <w:r>
+        <w:rPr>
+          <w:rFonts w:ascii="Georgia" w:eastAsia="Times New Roman" w:hAnsi="Georgia" w:cs="Times New Roman"/>
+          <w:color w:val="333333"/>
+          <w:kern w:val="0"/>
+          <w:sz w:val="27"/>
+          <w:szCs w:val="27"/>
+          <w14:ligatures w14:val="none"/>
+        </w:rPr>
+        <w:t>.</w:t>
+      </w:r>
     </w:p>
     <w:p>
       <w:pPr>
@@ -630,6 +628,28 @@
           <w14:ligatures w14:val="none"/>
         </w:rPr>
       </w:pPr>
+      <w:r>
+        <w:rPr>
+          <w:rFonts w:ascii="Georgia" w:eastAsia="Times New Roman" w:hAnsi="Georgia" w:cs="Times New Roman"/>
+          <w:color w:val="333333"/>
+          <w:kern w:val="0"/>
+          <w:sz w:val="27"/>
+          <w:szCs w:val="27"/>
+          <w14:ligatures w14:val="none"/>
+        </w:rPr>
+        <w:t>Distribution of Heart disease among ethnicities</w:t>
+      </w:r>
+      <w:r>
+        <w:rPr>
+          <w:rFonts w:ascii="Georgia" w:eastAsia="Times New Roman" w:hAnsi="Georgia" w:cs="Times New Roman"/>
+          <w:color w:val="333333"/>
+          <w:kern w:val="0"/>
+          <w:sz w:val="27"/>
+          <w:szCs w:val="27"/>
+          <w14:ligatures w14:val="none"/>
+        </w:rPr>
+        <w:t>.</w:t>
+      </w:r>
     </w:p>
     <w:p>
       <w:pPr>
@@ -650,27 +670,56 @@
           <w14:ligatures w14:val="none"/>
         </w:rPr>
       </w:pPr>
-      <w:proofErr w:type="spellStart"/>
-      <w:r>
-        <w:rPr>
-          <w:rFonts w:ascii="Georgia" w:eastAsia="Times New Roman" w:hAnsi="Georgia" w:cs="Times New Roman"/>
-          <w:color w:val="333333"/>
-          <w:kern w:val="0"/>
-          <w:sz w:val="27"/>
-          <w:szCs w:val="27"/>
-          <w14:ligatures w14:val="none"/>
-        </w:rPr>
-        <w:t>Xxxxxxxxxx</w:t>
-      </w:r>
-      <w:proofErr w:type="spellEnd"/>
+      <w:r>
+        <w:rPr>
+          <w:rFonts w:ascii="Georgia" w:eastAsia="Times New Roman" w:hAnsi="Georgia" w:cs="Times New Roman"/>
+          <w:color w:val="333333"/>
+          <w:kern w:val="0"/>
+          <w:sz w:val="27"/>
+          <w:szCs w:val="27"/>
+          <w14:ligatures w14:val="none"/>
+        </w:rPr>
+        <w:t xml:space="preserve">Distribution of Heart disease among </w:t>
+      </w:r>
+      <w:r>
+        <w:rPr>
+          <w:rFonts w:ascii="Georgia" w:eastAsia="Times New Roman" w:hAnsi="Georgia" w:cs="Times New Roman"/>
+          <w:color w:val="333333"/>
+          <w:kern w:val="0"/>
+          <w:sz w:val="27"/>
+          <w:szCs w:val="27"/>
+          <w14:ligatures w14:val="none"/>
+        </w:rPr>
+        <w:t xml:space="preserve">gender </w:t>
+      </w:r>
+      <w:proofErr w:type="gramStart"/>
+      <w:r>
+        <w:rPr>
+          <w:rFonts w:ascii="Georgia" w:eastAsia="Times New Roman" w:hAnsi="Georgia" w:cs="Times New Roman"/>
+          <w:color w:val="333333"/>
+          <w:kern w:val="0"/>
+          <w:sz w:val="27"/>
+          <w:szCs w:val="27"/>
+          <w14:ligatures w14:val="none"/>
+        </w:rPr>
+        <w:t>group</w:t>
+      </w:r>
+      <w:proofErr w:type="gramEnd"/>
+      <w:r>
+        <w:rPr>
+          <w:rFonts w:ascii="Georgia" w:eastAsia="Times New Roman" w:hAnsi="Georgia" w:cs="Times New Roman"/>
+          <w:color w:val="333333"/>
+          <w:kern w:val="0"/>
+          <w:sz w:val="27"/>
+          <w:szCs w:val="27"/>
+          <w14:ligatures w14:val="none"/>
+        </w:rPr>
+        <w:t>.</w:t>
+      </w:r>
     </w:p>
     <w:p>
       <w:pPr>
         <w:pStyle w:val="ListParagraph"/>
-        <w:numPr>
-          <w:ilvl w:val="0"/>
-          <w:numId w:val="6"/>
-        </w:numPr>
         <w:shd w:val="clear" w:color="auto" w:fill="FFFFFF"/>
         <w:spacing w:after="120" w:line="240" w:lineRule="auto"/>
         <w:outlineLvl w:val="2"/>
@@ -683,19 +732,6 @@
           <w14:ligatures w14:val="none"/>
         </w:rPr>
       </w:pPr>
-      <w:proofErr w:type="spellStart"/>
-      <w:r>
-        <w:rPr>
-          <w:rFonts w:ascii="Georgia" w:eastAsia="Times New Roman" w:hAnsi="Georgia" w:cs="Times New Roman"/>
-          <w:color w:val="333333"/>
-          <w:kern w:val="0"/>
-          <w:sz w:val="27"/>
-          <w:szCs w:val="27"/>
-          <w14:ligatures w14:val="none"/>
-        </w:rPr>
-        <w:t>xxxxxxxxx</w:t>
-      </w:r>
-      <w:proofErr w:type="spellEnd"/>
     </w:p>
     <w:p>
       <w:pPr>
@@ -1021,522 +1057,6 @@
           <w14:ligatures w14:val="none"/>
         </w:rPr>
         <w:t>of the analysis</w:t>
-      </w:r>
-    </w:p>
-    <w:p>
-      <w:pPr>
-        <w:spacing w:after="240" w:line="240" w:lineRule="auto"/>
-        <w:rPr>
-          <w:rFonts w:ascii="Georgia" w:eastAsia="Times New Roman" w:hAnsi="Georgia" w:cs="Times New Roman"/>
-          <w:color w:val="333333"/>
-          <w:kern w:val="0"/>
-          <w:sz w:val="27"/>
-          <w:szCs w:val="27"/>
-          <w14:ligatures w14:val="none"/>
-        </w:rPr>
-      </w:pPr>
-    </w:p>
-    <w:p>
-      <w:pPr>
-        <w:spacing w:after="240" w:line="240" w:lineRule="auto"/>
-        <w:rPr>
-          <w:rFonts w:ascii="Georgia" w:eastAsia="Times New Roman" w:hAnsi="Georgia" w:cs="Times New Roman"/>
-          <w:color w:val="333333"/>
-          <w:kern w:val="0"/>
-          <w:sz w:val="27"/>
-          <w:szCs w:val="27"/>
-          <w14:ligatures w14:val="none"/>
-        </w:rPr>
-      </w:pPr>
-      <w:r>
-        <w:rPr>
-          <w:rFonts w:ascii="Georgia" w:eastAsia="Times New Roman" w:hAnsi="Georgia" w:cs="Times New Roman"/>
-          <w:color w:val="333333"/>
-          <w:kern w:val="0"/>
-          <w:sz w:val="27"/>
-          <w:szCs w:val="27"/>
-          <w14:ligatures w14:val="none"/>
-        </w:rPr>
-        <w:t>-----------------------------------------------------------------------------------</w:t>
-      </w:r>
-    </w:p>
-    <w:p>
-      <w:pPr>
-        <w:spacing w:after="0" w:line="240" w:lineRule="auto"/>
-        <w:rPr>
-          <w:rFonts w:ascii="Times New Roman" w:eastAsia="Times New Roman" w:hAnsi="Times New Roman" w:cs="Times New Roman"/>
-          <w:kern w:val="0"/>
-          <w14:ligatures w14:val="none"/>
-        </w:rPr>
-      </w:pPr>
-      <w:r>
-        <w:rPr>
-          <w:rFonts w:ascii="Roboto" w:eastAsia="Times New Roman" w:hAnsi="Roboto" w:cs="Times New Roman"/>
-          <w:color w:val="2B2B2B"/>
-          <w:kern w:val="0"/>
-          <w14:ligatures w14:val="none"/>
-        </w:rPr>
-        <w:t>As a group we chose CV disease because we have an interest in epidemiology. CV disease is one of the leading causes of death in the United States.</w:t>
-      </w:r>
-    </w:p>
-    <w:p>
-      <w:pPr>
-        <w:spacing w:after="0" w:line="240" w:lineRule="auto"/>
-        <w:rPr>
-          <w:rFonts w:ascii="Times New Roman" w:eastAsia="Times New Roman" w:hAnsi="Times New Roman" w:cs="Times New Roman"/>
-          <w:kern w:val="0"/>
-          <w14:ligatures w14:val="none"/>
-        </w:rPr>
-      </w:pPr>
-    </w:p>
-    <w:p>
-      <w:pPr>
-        <w:spacing w:after="0" w:line="240" w:lineRule="auto"/>
-        <w:rPr>
-          <w:rFonts w:ascii="Times New Roman" w:eastAsia="Times New Roman" w:hAnsi="Times New Roman" w:cs="Times New Roman"/>
-          <w:kern w:val="0"/>
-          <w14:ligatures w14:val="none"/>
-        </w:rPr>
-      </w:pPr>
-      <w:r>
-        <w:rPr>
-          <w:rFonts w:ascii="Roboto" w:eastAsia="Times New Roman" w:hAnsi="Roboto" w:cs="Times New Roman"/>
-          <w:color w:val="2B2B2B"/>
-          <w:kern w:val="0"/>
-          <w14:ligatures w14:val="none"/>
-        </w:rPr>
-        <w:t>According to the American Heart Association Heart disease is the leading cause of death in the US and globally. </w:t>
-      </w:r>
-    </w:p>
-    <w:p>
-      <w:pPr>
-        <w:spacing w:after="0" w:line="240" w:lineRule="auto"/>
-        <w:rPr>
-          <w:rFonts w:ascii="Times New Roman" w:eastAsia="Times New Roman" w:hAnsi="Times New Roman" w:cs="Times New Roman"/>
-          <w:kern w:val="0"/>
-          <w14:ligatures w14:val="none"/>
-        </w:rPr>
-      </w:pPr>
-    </w:p>
-    <w:p>
-      <w:pPr>
-        <w:spacing w:after="0" w:line="240" w:lineRule="auto"/>
-        <w:rPr>
-          <w:rFonts w:ascii="Times New Roman" w:eastAsia="Times New Roman" w:hAnsi="Times New Roman" w:cs="Times New Roman"/>
-          <w:kern w:val="0"/>
-          <w14:ligatures w14:val="none"/>
-        </w:rPr>
-      </w:pPr>
-      <w:r>
-        <w:rPr>
-          <w:rFonts w:ascii="Roboto" w:eastAsia="Times New Roman" w:hAnsi="Roboto" w:cs="Times New Roman"/>
-          <w:color w:val="2B2B2B"/>
-          <w:kern w:val="0"/>
-          <w14:ligatures w14:val="none"/>
-        </w:rPr>
-        <w:t>We are looking to explore general trends in CV. Are there any surprising ages that are developing CV, any other comorbidities or other surprising finds, socio-economic factors or diet.</w:t>
-      </w:r>
-    </w:p>
-    <w:p>
-      <w:pPr>
-        <w:spacing w:after="0" w:line="240" w:lineRule="auto"/>
-        <w:rPr>
-          <w:rFonts w:ascii="Times New Roman" w:eastAsia="Times New Roman" w:hAnsi="Times New Roman" w:cs="Times New Roman"/>
-          <w:kern w:val="0"/>
-          <w14:ligatures w14:val="none"/>
-        </w:rPr>
-      </w:pPr>
-    </w:p>
-    <w:p>
-      <w:pPr>
-        <w:spacing w:after="0" w:line="240" w:lineRule="auto"/>
-        <w:rPr>
-          <w:rFonts w:ascii="Times New Roman" w:eastAsia="Times New Roman" w:hAnsi="Times New Roman" w:cs="Times New Roman"/>
-          <w:kern w:val="0"/>
-          <w14:ligatures w14:val="none"/>
-        </w:rPr>
-      </w:pPr>
-      <w:r>
-        <w:rPr>
-          <w:rFonts w:ascii="Roboto" w:eastAsia="Times New Roman" w:hAnsi="Roboto" w:cs="Times New Roman"/>
-          <w:color w:val="2B2B2B"/>
-          <w:kern w:val="0"/>
-          <w14:ligatures w14:val="none"/>
-        </w:rPr>
-        <w:t xml:space="preserve">To gather </w:t>
-      </w:r>
-      <w:proofErr w:type="gramStart"/>
-      <w:r>
-        <w:rPr>
-          <w:rFonts w:ascii="Roboto" w:eastAsia="Times New Roman" w:hAnsi="Roboto" w:cs="Times New Roman"/>
-          <w:color w:val="2B2B2B"/>
-          <w:kern w:val="0"/>
-          <w14:ligatures w14:val="none"/>
-        </w:rPr>
-        <w:t>data</w:t>
-      </w:r>
-      <w:proofErr w:type="gramEnd"/>
-      <w:r>
-        <w:rPr>
-          <w:rFonts w:ascii="Roboto" w:eastAsia="Times New Roman" w:hAnsi="Roboto" w:cs="Times New Roman"/>
-          <w:color w:val="2B2B2B"/>
-          <w:kern w:val="0"/>
-          <w14:ligatures w14:val="none"/>
-        </w:rPr>
-        <w:t xml:space="preserve"> we will be using is from the US Department of Health and Human Services Found on catalog.data.gov</w:t>
-      </w:r>
-    </w:p>
-    <w:p>
-      <w:pPr>
-        <w:spacing w:after="240" w:line="240" w:lineRule="auto"/>
-        <w:rPr>
-          <w:rFonts w:ascii="Times New Roman" w:eastAsia="Times New Roman" w:hAnsi="Times New Roman" w:cs="Times New Roman"/>
-          <w:kern w:val="0"/>
-          <w14:ligatures w14:val="none"/>
-        </w:rPr>
-      </w:pPr>
-    </w:p>
-    <w:p>
-      <w:pPr>
-        <w:spacing w:after="0" w:line="240" w:lineRule="auto"/>
-        <w:rPr>
-          <w:rFonts w:ascii="Times New Roman" w:eastAsia="Times New Roman" w:hAnsi="Times New Roman" w:cs="Times New Roman"/>
-          <w:kern w:val="0"/>
-          <w14:ligatures w14:val="none"/>
-        </w:rPr>
-      </w:pPr>
-      <w:r>
-        <w:rPr>
-          <w:rFonts w:ascii="Roboto" w:eastAsia="Times New Roman" w:hAnsi="Roboto" w:cs="Times New Roman"/>
-          <w:color w:val="2B2B2B"/>
-          <w:kern w:val="0"/>
-          <w14:ligatures w14:val="none"/>
-        </w:rPr>
-        <w:t>Breakdown of the project:</w:t>
-      </w:r>
-    </w:p>
-    <w:p>
-      <w:pPr>
-        <w:numPr>
-          <w:ilvl w:val="0"/>
-          <w:numId w:val="1"/>
-        </w:numPr>
-        <w:spacing w:after="0" w:line="240" w:lineRule="auto"/>
-        <w:textAlignment w:val="baseline"/>
-        <w:rPr>
-          <w:rFonts w:ascii="Roboto" w:eastAsia="Times New Roman" w:hAnsi="Roboto" w:cs="Times New Roman"/>
-          <w:color w:val="2B2B2B"/>
-          <w:kern w:val="0"/>
-          <w14:ligatures w14:val="none"/>
-        </w:rPr>
-      </w:pPr>
-      <w:r>
-        <w:rPr>
-          <w:rFonts w:ascii="Roboto" w:eastAsia="Times New Roman" w:hAnsi="Roboto" w:cs="Times New Roman"/>
-          <w:color w:val="2B2B2B"/>
-          <w:kern w:val="0"/>
-          <w14:ligatures w14:val="none"/>
-        </w:rPr>
-        <w:t>Gather and clean data- group EOD 5/7</w:t>
-      </w:r>
-    </w:p>
-    <w:p>
-      <w:pPr>
-        <w:numPr>
-          <w:ilvl w:val="0"/>
-          <w:numId w:val="1"/>
-        </w:numPr>
-        <w:spacing w:after="0" w:line="240" w:lineRule="auto"/>
-        <w:textAlignment w:val="baseline"/>
-        <w:rPr>
-          <w:rFonts w:ascii="Roboto" w:eastAsia="Times New Roman" w:hAnsi="Roboto" w:cs="Times New Roman"/>
-          <w:color w:val="2B2B2B"/>
-          <w:kern w:val="0"/>
-          <w14:ligatures w14:val="none"/>
-        </w:rPr>
-      </w:pPr>
-      <w:r>
-        <w:rPr>
-          <w:rFonts w:ascii="Roboto" w:eastAsia="Times New Roman" w:hAnsi="Roboto" w:cs="Times New Roman"/>
-          <w:color w:val="2B2B2B"/>
-          <w:kern w:val="0"/>
-          <w14:ligatures w14:val="none"/>
-        </w:rPr>
-        <w:t xml:space="preserve">6-8 visuals- each will do 2 </w:t>
-      </w:r>
-      <w:proofErr w:type="gramStart"/>
-      <w:r>
-        <w:rPr>
-          <w:rFonts w:ascii="Roboto" w:eastAsia="Times New Roman" w:hAnsi="Roboto" w:cs="Times New Roman"/>
-          <w:color w:val="2B2B2B"/>
-          <w:kern w:val="0"/>
-          <w14:ligatures w14:val="none"/>
-        </w:rPr>
-        <w:t>visuals</w:t>
-      </w:r>
-      <w:proofErr w:type="gramEnd"/>
-    </w:p>
-    <w:p>
-      <w:pPr>
-        <w:spacing w:after="0" w:line="240" w:lineRule="auto"/>
-        <w:ind w:left="720"/>
-        <w:rPr>
-          <w:rFonts w:ascii="Times New Roman" w:eastAsia="Times New Roman" w:hAnsi="Times New Roman" w:cs="Times New Roman"/>
-          <w:kern w:val="0"/>
-          <w14:ligatures w14:val="none"/>
-        </w:rPr>
-      </w:pPr>
-      <w:r>
-        <w:rPr>
-          <w:rFonts w:ascii="Roboto" w:eastAsia="Times New Roman" w:hAnsi="Roboto" w:cs="Times New Roman"/>
-          <w:color w:val="2B2B2B"/>
-          <w:kern w:val="0"/>
-          <w14:ligatures w14:val="none"/>
-        </w:rPr>
-        <w:t xml:space="preserve">Chelsea- graph of country of total death by cs- bar graph, vs graph of just MN- also break down MN by </w:t>
-      </w:r>
-      <w:proofErr w:type="gramStart"/>
-      <w:r>
-        <w:rPr>
-          <w:rFonts w:ascii="Roboto" w:eastAsia="Times New Roman" w:hAnsi="Roboto" w:cs="Times New Roman"/>
-          <w:color w:val="2B2B2B"/>
-          <w:kern w:val="0"/>
-          <w14:ligatures w14:val="none"/>
-        </w:rPr>
-        <w:t>counties.---</w:t>
-      </w:r>
-      <w:proofErr w:type="gramEnd"/>
-      <w:r>
-        <w:rPr>
-          <w:rFonts w:ascii="Roboto" w:eastAsia="Times New Roman" w:hAnsi="Roboto" w:cs="Times New Roman"/>
-          <w:color w:val="2B2B2B"/>
-          <w:kern w:val="0"/>
-          <w14:ligatures w14:val="none"/>
-        </w:rPr>
-        <w:t xml:space="preserve">include </w:t>
-      </w:r>
-      <w:proofErr w:type="spellStart"/>
-      <w:r>
-        <w:rPr>
-          <w:rFonts w:ascii="Roboto" w:eastAsia="Times New Roman" w:hAnsi="Roboto" w:cs="Times New Roman"/>
-          <w:color w:val="2B2B2B"/>
-          <w:kern w:val="0"/>
-          <w14:ligatures w14:val="none"/>
-        </w:rPr>
-        <w:t>state:death</w:t>
-      </w:r>
-      <w:proofErr w:type="spellEnd"/>
-      <w:r>
-        <w:rPr>
-          <w:rFonts w:ascii="Roboto" w:eastAsia="Times New Roman" w:hAnsi="Roboto" w:cs="Times New Roman"/>
-          <w:color w:val="2B2B2B"/>
-          <w:kern w:val="0"/>
-          <w14:ligatures w14:val="none"/>
-        </w:rPr>
-        <w:t xml:space="preserve"> rate per M,-- all counties combined in each state to find total then in MN break those down by counties. </w:t>
-      </w:r>
-    </w:p>
-    <w:p>
-      <w:pPr>
-        <w:spacing w:after="0" w:line="240" w:lineRule="auto"/>
-        <w:ind w:left="720"/>
-        <w:rPr>
-          <w:rFonts w:ascii="Times New Roman" w:eastAsia="Times New Roman" w:hAnsi="Times New Roman" w:cs="Times New Roman"/>
-          <w:kern w:val="0"/>
-          <w14:ligatures w14:val="none"/>
-        </w:rPr>
-      </w:pPr>
-      <w:proofErr w:type="spellStart"/>
-      <w:r>
-        <w:rPr>
-          <w:rFonts w:ascii="Roboto" w:eastAsia="Times New Roman" w:hAnsi="Roboto" w:cs="Times New Roman"/>
-          <w:color w:val="2B2B2B"/>
-          <w:kern w:val="0"/>
-          <w14:ligatures w14:val="none"/>
-        </w:rPr>
-        <w:t>Walgama</w:t>
-      </w:r>
-      <w:proofErr w:type="spellEnd"/>
-      <w:r>
-        <w:rPr>
-          <w:rFonts w:ascii="Roboto" w:eastAsia="Times New Roman" w:hAnsi="Roboto" w:cs="Times New Roman"/>
-          <w:color w:val="2B2B2B"/>
-          <w:kern w:val="0"/>
-          <w14:ligatures w14:val="none"/>
-        </w:rPr>
-        <w:t xml:space="preserve">-Use </w:t>
-      </w:r>
-      <w:proofErr w:type="spellStart"/>
-      <w:r>
-        <w:rPr>
-          <w:rFonts w:ascii="Roboto" w:eastAsia="Times New Roman" w:hAnsi="Roboto" w:cs="Times New Roman"/>
-          <w:color w:val="2B2B2B"/>
-          <w:kern w:val="0"/>
-          <w14:ligatures w14:val="none"/>
-        </w:rPr>
-        <w:t>lat</w:t>
-      </w:r>
-      <w:proofErr w:type="spellEnd"/>
-      <w:r>
-        <w:rPr>
-          <w:rFonts w:ascii="Roboto" w:eastAsia="Times New Roman" w:hAnsi="Roboto" w:cs="Times New Roman"/>
-          <w:color w:val="2B2B2B"/>
-          <w:kern w:val="0"/>
-          <w14:ligatures w14:val="none"/>
-        </w:rPr>
-        <w:t xml:space="preserve"> and </w:t>
-      </w:r>
-      <w:proofErr w:type="spellStart"/>
-      <w:r>
-        <w:rPr>
-          <w:rFonts w:ascii="Roboto" w:eastAsia="Times New Roman" w:hAnsi="Roboto" w:cs="Times New Roman"/>
-          <w:color w:val="2B2B2B"/>
-          <w:kern w:val="0"/>
-          <w14:ligatures w14:val="none"/>
-        </w:rPr>
-        <w:t>lng</w:t>
-      </w:r>
-      <w:proofErr w:type="spellEnd"/>
-      <w:r>
-        <w:rPr>
-          <w:rFonts w:ascii="Roboto" w:eastAsia="Times New Roman" w:hAnsi="Roboto" w:cs="Times New Roman"/>
-          <w:color w:val="2B2B2B"/>
-          <w:kern w:val="0"/>
-          <w14:ligatures w14:val="none"/>
-        </w:rPr>
-        <w:t xml:space="preserve"> to make 2 </w:t>
-      </w:r>
-      <w:proofErr w:type="gramStart"/>
-      <w:r>
-        <w:rPr>
-          <w:rFonts w:ascii="Roboto" w:eastAsia="Times New Roman" w:hAnsi="Roboto" w:cs="Times New Roman"/>
-          <w:color w:val="2B2B2B"/>
-          <w:kern w:val="0"/>
-          <w14:ligatures w14:val="none"/>
-        </w:rPr>
-        <w:t>maps</w:t>
-      </w:r>
-      <w:proofErr w:type="gramEnd"/>
-    </w:p>
-    <w:p>
-      <w:pPr>
-        <w:spacing w:after="0" w:line="240" w:lineRule="auto"/>
-        <w:ind w:left="720"/>
-        <w:rPr>
-          <w:rFonts w:ascii="Times New Roman" w:eastAsia="Times New Roman" w:hAnsi="Times New Roman" w:cs="Times New Roman"/>
-          <w:kern w:val="0"/>
-          <w14:ligatures w14:val="none"/>
-        </w:rPr>
-      </w:pPr>
-      <w:r>
-        <w:rPr>
-          <w:rFonts w:ascii="Roboto" w:eastAsia="Times New Roman" w:hAnsi="Roboto" w:cs="Times New Roman"/>
-          <w:color w:val="2B2B2B"/>
-          <w:kern w:val="0"/>
-          <w14:ligatures w14:val="none"/>
-        </w:rPr>
-        <w:t>Julia- breakdown of ethnicity </w:t>
-      </w:r>
-    </w:p>
-    <w:p>
-      <w:pPr>
-        <w:spacing w:after="0" w:line="240" w:lineRule="auto"/>
-        <w:ind w:left="720"/>
-        <w:rPr>
-          <w:rFonts w:ascii="Times New Roman" w:eastAsia="Times New Roman" w:hAnsi="Times New Roman" w:cs="Times New Roman"/>
-          <w:kern w:val="0"/>
-          <w14:ligatures w14:val="none"/>
-        </w:rPr>
-      </w:pPr>
-      <w:r>
-        <w:rPr>
-          <w:rFonts w:ascii="Roboto" w:eastAsia="Times New Roman" w:hAnsi="Roboto" w:cs="Times New Roman"/>
-          <w:color w:val="2B2B2B"/>
-          <w:kern w:val="0"/>
-          <w14:ligatures w14:val="none"/>
-        </w:rPr>
-        <w:t>Meredith-breakdown of gender</w:t>
-      </w:r>
-    </w:p>
-    <w:p>
-      <w:pPr>
-        <w:numPr>
-          <w:ilvl w:val="0"/>
-          <w:numId w:val="2"/>
-        </w:numPr>
-        <w:spacing w:after="0" w:line="240" w:lineRule="auto"/>
-        <w:textAlignment w:val="baseline"/>
-        <w:rPr>
-          <w:rFonts w:ascii="Roboto" w:eastAsia="Times New Roman" w:hAnsi="Roboto" w:cs="Times New Roman"/>
-          <w:color w:val="2B2B2B"/>
-          <w:kern w:val="0"/>
-          <w14:ligatures w14:val="none"/>
-        </w:rPr>
-      </w:pPr>
-      <w:r>
-        <w:rPr>
-          <w:rFonts w:ascii="Roboto" w:eastAsia="Times New Roman" w:hAnsi="Roboto" w:cs="Times New Roman"/>
-          <w:color w:val="2B2B2B"/>
-          <w:kern w:val="0"/>
-          <w14:ligatures w14:val="none"/>
-        </w:rPr>
-        <w:t xml:space="preserve">Write up analysis/ </w:t>
-      </w:r>
-      <w:proofErr w:type="gramStart"/>
-      <w:r>
-        <w:rPr>
-          <w:rFonts w:ascii="Roboto" w:eastAsia="Times New Roman" w:hAnsi="Roboto" w:cs="Times New Roman"/>
-          <w:color w:val="2B2B2B"/>
-          <w:kern w:val="0"/>
-          <w14:ligatures w14:val="none"/>
-        </w:rPr>
-        <w:t>ReadMe</w:t>
-      </w:r>
-      <w:proofErr w:type="gramEnd"/>
-    </w:p>
-    <w:p>
-      <w:pPr>
-        <w:numPr>
-          <w:ilvl w:val="0"/>
-          <w:numId w:val="3"/>
-        </w:numPr>
-        <w:spacing w:after="0" w:line="240" w:lineRule="auto"/>
-        <w:textAlignment w:val="baseline"/>
-        <w:rPr>
-          <w:rFonts w:ascii="Roboto" w:eastAsia="Times New Roman" w:hAnsi="Roboto" w:cs="Times New Roman"/>
-          <w:color w:val="2B2B2B"/>
-          <w:kern w:val="0"/>
-          <w14:ligatures w14:val="none"/>
-        </w:rPr>
-      </w:pPr>
-      <w:proofErr w:type="spellStart"/>
-      <w:r>
-        <w:rPr>
-          <w:rFonts w:ascii="Roboto" w:eastAsia="Times New Roman" w:hAnsi="Roboto" w:cs="Times New Roman"/>
-          <w:color w:val="2B2B2B"/>
-          <w:kern w:val="0"/>
-          <w14:ligatures w14:val="none"/>
-        </w:rPr>
-        <w:t>powerpoint</w:t>
-      </w:r>
-      <w:proofErr w:type="spellEnd"/>
-    </w:p>
-    <w:p>
-      <w:pPr>
-        <w:spacing w:after="240" w:line="240" w:lineRule="auto"/>
-        <w:rPr>
-          <w:rFonts w:ascii="Times New Roman" w:eastAsia="Times New Roman" w:hAnsi="Times New Roman" w:cs="Times New Roman"/>
-          <w:kern w:val="0"/>
-          <w14:ligatures w14:val="none"/>
-        </w:rPr>
-      </w:pPr>
-      <w:r>
-        <w:rPr>
-          <w:rFonts w:ascii="Times New Roman" w:eastAsia="Times New Roman" w:hAnsi="Times New Roman" w:cs="Times New Roman"/>
-          <w:kern w:val="0"/>
-          <w14:ligatures w14:val="none"/>
-        </w:rPr>
-        <w:br/>
       </w:r>
     </w:p>
     <w:sectPr>

</xml_diff>